<commit_message>
Mo ta chuc nang tim kiem hinh anh
</commit_message>
<xml_diff>
--- a/Báo cáo KTPM.docx
+++ b/Báo cáo KTPM.docx
@@ -5257,7 +5257,6 @@
           <w:bCs/>
           <w:color w:val="auto"/>
         </w:rPr>
-        <w:lastRenderedPageBreak/>
         <w:t>Thành phần của Selenium</w:t>
       </w:r>
       <w:bookmarkEnd w:id="8"/>
@@ -5335,7 +5334,6 @@
         <w:ind w:firstLine="709"/>
       </w:pPr>
       <w:r>
-        <w:lastRenderedPageBreak/>
         <w:t>Báo cáo trình bày cụ thể về hai thành phần của bộ công cụ Selenium là Selenium IDE và Selenium RC. Các hướng dẫn cụ thể về Selenium IDE và Selenium RC sẽ được trình bày chi tiết ở phần sau của báo cáo.</w:t>
       </w:r>
     </w:p>
@@ -6341,7 +6339,6 @@
           <w:noProof/>
           <w:szCs w:val="26"/>
         </w:rPr>
-        <w:lastRenderedPageBreak/>
         <w:drawing>
           <wp:anchor distT="0" distB="0" distL="0" distR="0" simplePos="0" relativeHeight="251682816" behindDoc="0" locked="0" layoutInCell="1" allowOverlap="1" wp14:anchorId="2D0A2278" wp14:editId="69D801FF">
             <wp:simplePos x="0" y="0"/>
@@ -6918,7 +6915,6 @@
           <w:spacing w:val="-4"/>
           <w:szCs w:val="26"/>
         </w:rPr>
-        <w:lastRenderedPageBreak/>
         <w:drawing>
           <wp:inline distT="0" distB="0" distL="0" distR="0" wp14:anchorId="47122448" wp14:editId="2ECD4D51">
             <wp:extent cx="5762625" cy="4123690"/>
@@ -8219,14 +8215,7 @@
         <w:rPr>
           <w:szCs w:val="26"/>
         </w:rPr>
-        <w:t xml:space="preserve">Nếu </w:t>
-      </w:r>
-      <w:r>
-        <w:rPr>
-          <w:szCs w:val="26"/>
-        </w:rPr>
-        <w:lastRenderedPageBreak/>
-        <w:t xml:space="preserve">không, </w:t>
+        <w:t xml:space="preserve">Nếu không, </w:t>
       </w:r>
       <w:r>
         <w:rPr>
@@ -10123,7 +10112,6 @@
           <w:spacing w:val="-8"/>
           <w:szCs w:val="26"/>
         </w:rPr>
-        <w:lastRenderedPageBreak/>
         <w:t xml:space="preserve">và </w:t>
       </w:r>
       <w:r>
@@ -11313,7 +11301,6 @@
         </w:numPr>
       </w:pPr>
       <w:r>
-        <w:lastRenderedPageBreak/>
         <w:t>Chạy một câu lệnh đơn lẻ bất kỳ: Double-Click câu lệnh muốn chạy. Việc này có ích khi viết một câu lệnh đơn lẻ.</w:t>
       </w:r>
     </w:p>
@@ -11337,7 +11324,6 @@
           <w:bCs/>
           <w:color w:val="auto"/>
         </w:rPr>
-        <w:lastRenderedPageBreak/>
         <w:t xml:space="preserve">QUY TRÌNH </w:t>
       </w:r>
       <w:r>
@@ -11435,8 +11421,8 @@
           <w:color w:val="auto"/>
         </w:rPr>
       </w:pPr>
-      <w:bookmarkStart w:id="22" w:name="_Hlk163595235"/>
-      <w:bookmarkStart w:id="23" w:name="_Toc164087318"/>
+      <w:bookmarkStart w:id="22" w:name="_Toc164087318"/>
+      <w:bookmarkStart w:id="23" w:name="_Hlk163595235"/>
       <w:r>
         <w:rPr>
           <w:b/>
@@ -11461,7 +11447,7 @@
         </w:rPr>
         <w:t>bằng hình ảnh</w:t>
       </w:r>
-      <w:bookmarkEnd w:id="23"/>
+      <w:bookmarkEnd w:id="22"/>
     </w:p>
     <w:p>
       <w:pPr>
@@ -11497,6 +11483,382 @@
       <w:bookmarkEnd w:id="24"/>
     </w:p>
     <w:p>
+      <w:r>
+        <w:t>Trang chủ Shutterstock trên thanh tìm kiếm có chức năng tìm kiếm bằng hình ảnh.</w:t>
+      </w:r>
+    </w:p>
+    <w:p>
+      <w:r>
+        <w:t>Người dùng có thể tìm kiếm hình ảnh bằng cách up load hình ảnh.</w:t>
+      </w:r>
+    </w:p>
+    <w:p>
+      <w:r>
+        <w:rPr>
+          <w:noProof/>
+        </w:rPr>
+        <mc:AlternateContent>
+          <mc:Choice Requires="wps">
+            <w:drawing>
+              <wp:anchor distT="0" distB="0" distL="114300" distR="114300" simplePos="0" relativeHeight="251685888" behindDoc="0" locked="0" layoutInCell="1" allowOverlap="1" wp14:anchorId="55690972" wp14:editId="399C3EE5">
+                <wp:simplePos x="0" y="0"/>
+                <wp:positionH relativeFrom="column">
+                  <wp:posOffset>4825304</wp:posOffset>
+                </wp:positionH>
+                <wp:positionV relativeFrom="paragraph">
+                  <wp:posOffset>1124319</wp:posOffset>
+                </wp:positionV>
+                <wp:extent cx="1301135" cy="432291"/>
+                <wp:effectExtent l="0" t="0" r="13335" b="25400"/>
+                <wp:wrapNone/>
+                <wp:docPr id="1417389149" name="Frame 2"/>
+                <wp:cNvGraphicFramePr/>
+                <a:graphic xmlns:a="http://schemas.openxmlformats.org/drawingml/2006/main">
+                  <a:graphicData uri="http://schemas.microsoft.com/office/word/2010/wordprocessingShape">
+                    <wps:wsp>
+                      <wps:cNvSpPr/>
+                      <wps:spPr>
+                        <a:xfrm>
+                          <a:off x="0" y="0"/>
+                          <a:ext cx="1301135" cy="432291"/>
+                        </a:xfrm>
+                        <a:prstGeom prst="frame">
+                          <a:avLst/>
+                        </a:prstGeom>
+                        <a:solidFill>
+                          <a:srgbClr val="FF0000"/>
+                        </a:solidFill>
+                        <a:ln>
+                          <a:solidFill>
+                            <a:srgbClr val="FF0000"/>
+                          </a:solidFill>
+                        </a:ln>
+                      </wps:spPr>
+                      <wps:style>
+                        <a:lnRef idx="2">
+                          <a:schemeClr val="accent4">
+                            <a:shade val="15000"/>
+                          </a:schemeClr>
+                        </a:lnRef>
+                        <a:fillRef idx="1">
+                          <a:schemeClr val="accent4"/>
+                        </a:fillRef>
+                        <a:effectRef idx="0">
+                          <a:schemeClr val="accent4"/>
+                        </a:effectRef>
+                        <a:fontRef idx="minor">
+                          <a:schemeClr val="lt1"/>
+                        </a:fontRef>
+                      </wps:style>
+                      <wps:bodyPr rot="0" spcFirstLastPara="0" vertOverflow="overflow" horzOverflow="overflow" vert="horz" wrap="square" lIns="91440" tIns="45720" rIns="91440" bIns="45720" numCol="1" spcCol="0" rtlCol="0" fromWordArt="0" anchor="ctr" anchorCtr="0" forceAA="0" compatLnSpc="1">
+                        <a:prstTxWarp prst="textNoShape">
+                          <a:avLst/>
+                        </a:prstTxWarp>
+                        <a:noAutofit/>
+                      </wps:bodyPr>
+                    </wps:wsp>
+                  </a:graphicData>
+                </a:graphic>
+                <wp14:sizeRelV relativeFrom="margin">
+                  <wp14:pctHeight>0</wp14:pctHeight>
+                </wp14:sizeRelV>
+              </wp:anchor>
+            </w:drawing>
+          </mc:Choice>
+          <mc:Fallback>
+            <w:pict>
+              <v:shape w14:anchorId="7768A925" id="Frame 2" o:spid="_x0000_s1026" style="position:absolute;margin-left:379.95pt;margin-top:88.55pt;width:102.45pt;height:34.05pt;z-index:251685888;visibility:visible;mso-wrap-style:square;mso-height-percent:0;mso-wrap-distance-left:9pt;mso-wrap-distance-top:0;mso-wrap-distance-right:9pt;mso-wrap-distance-bottom:0;mso-position-horizontal:absolute;mso-position-horizontal-relative:text;mso-position-vertical:absolute;mso-position-vertical-relative:text;mso-height-percent:0;mso-height-relative:margin;v-text-anchor:middle" coordsize="1301135,432291" o:gfxdata="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" path="m,l1301135,r,432291l,432291,,xm54036,54036r,324219l1247099,378255r,-324219l54036,54036xe" fillcolor="red" strokecolor="red" strokeweight="1pt">
+                <v:stroke joinstyle="miter"/>
+                <v:path arrowok="t" o:connecttype="custom" o:connectlocs="0,0;1301135,0;1301135,432291;0,432291;0,0;54036,54036;54036,378255;1247099,378255;1247099,54036;54036,54036" o:connectangles="0,0,0,0,0,0,0,0,0,0"/>
+              </v:shape>
+            </w:pict>
+          </mc:Fallback>
+        </mc:AlternateContent>
+      </w:r>
+      <w:r>
+        <w:rPr>
+          <w:noProof/>
+        </w:rPr>
+        <mc:AlternateContent>
+          <mc:Choice Requires="wps">
+            <w:drawing>
+              <wp:anchor distT="0" distB="0" distL="114300" distR="114300" simplePos="0" relativeHeight="251684864" behindDoc="0" locked="0" layoutInCell="1" allowOverlap="1" wp14:anchorId="3A25B7ED" wp14:editId="540DC5AE">
+                <wp:simplePos x="0" y="0"/>
+                <wp:positionH relativeFrom="column">
+                  <wp:posOffset>511705</wp:posOffset>
+                </wp:positionH>
+                <wp:positionV relativeFrom="paragraph">
+                  <wp:posOffset>861123</wp:posOffset>
+                </wp:positionV>
+                <wp:extent cx="687689" cy="309838"/>
+                <wp:effectExtent l="0" t="0" r="17780" b="14605"/>
+                <wp:wrapNone/>
+                <wp:docPr id="674030909" name="Frame 1"/>
+                <wp:cNvGraphicFramePr/>
+                <a:graphic xmlns:a="http://schemas.openxmlformats.org/drawingml/2006/main">
+                  <a:graphicData uri="http://schemas.microsoft.com/office/word/2010/wordprocessingShape">
+                    <wps:wsp>
+                      <wps:cNvSpPr/>
+                      <wps:spPr>
+                        <a:xfrm>
+                          <a:off x="0" y="0"/>
+                          <a:ext cx="687689" cy="309838"/>
+                        </a:xfrm>
+                        <a:prstGeom prst="frame">
+                          <a:avLst/>
+                        </a:prstGeom>
+                        <a:solidFill>
+                          <a:srgbClr val="FF0000"/>
+                        </a:solidFill>
+                        <a:ln>
+                          <a:solidFill>
+                            <a:srgbClr val="FF0000"/>
+                          </a:solidFill>
+                        </a:ln>
+                      </wps:spPr>
+                      <wps:style>
+                        <a:lnRef idx="2">
+                          <a:schemeClr val="accent1">
+                            <a:shade val="15000"/>
+                          </a:schemeClr>
+                        </a:lnRef>
+                        <a:fillRef idx="1">
+                          <a:schemeClr val="accent1"/>
+                        </a:fillRef>
+                        <a:effectRef idx="0">
+                          <a:schemeClr val="accent1"/>
+                        </a:effectRef>
+                        <a:fontRef idx="minor">
+                          <a:schemeClr val="lt1"/>
+                        </a:fontRef>
+                      </wps:style>
+                      <wps:bodyPr rot="0" spcFirstLastPara="0" vertOverflow="overflow" horzOverflow="overflow" vert="horz" wrap="square" lIns="91440" tIns="45720" rIns="91440" bIns="45720" numCol="1" spcCol="0" rtlCol="0" fromWordArt="0" anchor="ctr" anchorCtr="0" forceAA="0" compatLnSpc="1">
+                        <a:prstTxWarp prst="textNoShape">
+                          <a:avLst/>
+                        </a:prstTxWarp>
+                        <a:noAutofit/>
+                      </wps:bodyPr>
+                    </wps:wsp>
+                  </a:graphicData>
+                </a:graphic>
+              </wp:anchor>
+            </w:drawing>
+          </mc:Choice>
+          <mc:Fallback>
+            <w:pict>
+              <v:shape w14:anchorId="2B02D863" id="Frame 1" o:spid="_x0000_s1026" style="position:absolute;margin-left:40.3pt;margin-top:67.8pt;width:54.15pt;height:24.4pt;z-index:251684864;visibility:visible;mso-wrap-style:square;mso-wrap-distance-left:9pt;mso-wrap-distance-top:0;mso-wrap-distance-right:9pt;mso-wrap-distance-bottom:0;mso-position-horizontal:absolute;mso-position-horizontal-relative:text;mso-position-vertical:absolute;mso-position-vertical-relative:text;v-text-anchor:middle" coordsize="687689,309838" o:gfxdata="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" path="m,l687689,r,309838l,309838,,xm38730,38730r,232378l648959,271108r,-232378l38730,38730xe" fillcolor="red" strokecolor="red" strokeweight="1pt">
+                <v:stroke joinstyle="miter"/>
+                <v:path arrowok="t" o:connecttype="custom" o:connectlocs="0,0;687689,0;687689,309838;0,309838;0,0;38730,38730;38730,271108;648959,271108;648959,38730;38730,38730" o:connectangles="0,0,0,0,0,0,0,0,0,0"/>
+              </v:shape>
+            </w:pict>
+          </mc:Fallback>
+        </mc:AlternateContent>
+      </w:r>
+      <w:r>
+        <w:rPr>
+          <w:noProof/>
+        </w:rPr>
+        <w:drawing>
+          <wp:inline distT="0" distB="0" distL="0" distR="0" wp14:anchorId="2F658219" wp14:editId="643CC369">
+            <wp:extent cx="6120130" cy="1881505"/>
+            <wp:effectExtent l="19050" t="19050" r="13970" b="23495"/>
+            <wp:docPr id="512215321" name="Picture 1"/>
+            <wp:cNvGraphicFramePr>
+              <a:graphicFrameLocks xmlns:a="http://schemas.openxmlformats.org/drawingml/2006/main" noChangeAspect="1"/>
+            </wp:cNvGraphicFramePr>
+            <a:graphic xmlns:a="http://schemas.openxmlformats.org/drawingml/2006/main">
+              <a:graphicData uri="http://schemas.openxmlformats.org/drawingml/2006/picture">
+                <pic:pic xmlns:pic="http://schemas.openxmlformats.org/drawingml/2006/picture">
+                  <pic:nvPicPr>
+                    <pic:cNvPr id="512215321" name=""/>
+                    <pic:cNvPicPr/>
+                  </pic:nvPicPr>
+                  <pic:blipFill>
+                    <a:blip r:embed="rId16"/>
+                    <a:stretch>
+                      <a:fillRect/>
+                    </a:stretch>
+                  </pic:blipFill>
+                  <pic:spPr>
+                    <a:xfrm>
+                      <a:off x="0" y="0"/>
+                      <a:ext cx="6120130" cy="1881505"/>
+                    </a:xfrm>
+                    <a:prstGeom prst="rect">
+                      <a:avLst/>
+                    </a:prstGeom>
+                    <a:ln>
+                      <a:solidFill>
+                        <a:schemeClr val="tx1"/>
+                      </a:solidFill>
+                    </a:ln>
+                  </pic:spPr>
+                </pic:pic>
+              </a:graphicData>
+            </a:graphic>
+          </wp:inline>
+        </w:drawing>
+      </w:r>
+    </w:p>
+    <w:p>
+      <w:r>
+        <w:t>Người dùng nhấn” Tìm kiếm bằng âm thanh” -&gt; xuất hiện hộp thoại cho phép file ảnh được tìm kiếm trên đó.</w:t>
+      </w:r>
+    </w:p>
+    <w:p>
+      <w:r>
+        <w:rPr>
+          <w:noProof/>
+        </w:rPr>
+        <mc:AlternateContent>
+          <mc:Choice Requires="wps">
+            <w:drawing>
+              <wp:anchor distT="0" distB="0" distL="114300" distR="114300" simplePos="0" relativeHeight="251686912" behindDoc="0" locked="0" layoutInCell="1" allowOverlap="1" wp14:anchorId="0A21742E" wp14:editId="4072C4CE">
+                <wp:simplePos x="0" y="0"/>
+                <wp:positionH relativeFrom="column">
+                  <wp:posOffset>1182793</wp:posOffset>
+                </wp:positionH>
+                <wp:positionV relativeFrom="paragraph">
+                  <wp:posOffset>885402</wp:posOffset>
+                </wp:positionV>
+                <wp:extent cx="3142615" cy="2078990"/>
+                <wp:effectExtent l="0" t="0" r="19685" b="16510"/>
+                <wp:wrapNone/>
+                <wp:docPr id="476839740" name="Frame 3"/>
+                <wp:cNvGraphicFramePr/>
+                <a:graphic xmlns:a="http://schemas.openxmlformats.org/drawingml/2006/main">
+                  <a:graphicData uri="http://schemas.microsoft.com/office/word/2010/wordprocessingShape">
+                    <wps:wsp>
+                      <wps:cNvSpPr/>
+                      <wps:spPr>
+                        <a:xfrm>
+                          <a:off x="0" y="0"/>
+                          <a:ext cx="3142615" cy="2078990"/>
+                        </a:xfrm>
+                        <a:prstGeom prst="frame">
+                          <a:avLst>
+                            <a:gd name="adj1" fmla="val 5984"/>
+                          </a:avLst>
+                        </a:prstGeom>
+                        <a:solidFill>
+                          <a:srgbClr val="FF0000"/>
+                        </a:solidFill>
+                      </wps:spPr>
+                      <wps:style>
+                        <a:lnRef idx="2">
+                          <a:schemeClr val="accent1">
+                            <a:shade val="15000"/>
+                          </a:schemeClr>
+                        </a:lnRef>
+                        <a:fillRef idx="1">
+                          <a:schemeClr val="accent1"/>
+                        </a:fillRef>
+                        <a:effectRef idx="0">
+                          <a:schemeClr val="accent1"/>
+                        </a:effectRef>
+                        <a:fontRef idx="minor">
+                          <a:schemeClr val="lt1"/>
+                        </a:fontRef>
+                      </wps:style>
+                      <wps:bodyPr rot="0" spcFirstLastPara="0" vertOverflow="overflow" horzOverflow="overflow" vert="horz" wrap="square" lIns="91440" tIns="45720" rIns="91440" bIns="45720" numCol="1" spcCol="0" rtlCol="0" fromWordArt="0" anchor="ctr" anchorCtr="0" forceAA="0" compatLnSpc="1">
+                        <a:prstTxWarp prst="textNoShape">
+                          <a:avLst/>
+                        </a:prstTxWarp>
+                        <a:noAutofit/>
+                      </wps:bodyPr>
+                    </wps:wsp>
+                  </a:graphicData>
+                </a:graphic>
+              </wp:anchor>
+            </w:drawing>
+          </mc:Choice>
+          <mc:Fallback>
+            <w:pict>
+              <v:shape w14:anchorId="368B1DAD" id="Frame 3" o:spid="_x0000_s1026" style="position:absolute;margin-left:93.15pt;margin-top:69.7pt;width:247.45pt;height:163.7pt;z-index:251686912;visibility:visible;mso-wrap-style:square;mso-wrap-distance-left:9pt;mso-wrap-distance-top:0;mso-wrap-distance-right:9pt;mso-wrap-distance-bottom:0;mso-position-horizontal:absolute;mso-position-horizontal-relative:text;mso-position-vertical:absolute;mso-position-vertical-relative:text;v-text-anchor:middle" coordsize="3142615,2078990" o:gfxdata="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" path="m,l3142615,r,2078990l,2078990,,xm124407,124407r,1830176l3018208,1954583r,-1830176l124407,124407xe" fillcolor="red" strokecolor="#091723 [484]" strokeweight="1pt">
+                <v:stroke joinstyle="miter"/>
+                <v:path arrowok="t" o:connecttype="custom" o:connectlocs="0,0;3142615,0;3142615,2078990;0,2078990;0,0;124407,124407;124407,1954583;3018208,1954583;3018208,124407;124407,124407" o:connectangles="0,0,0,0,0,0,0,0,0,0"/>
+              </v:shape>
+            </w:pict>
+          </mc:Fallback>
+        </mc:AlternateContent>
+      </w:r>
+      <w:r>
+        <w:rPr>
+          <w:noProof/>
+        </w:rPr>
+        <w:drawing>
+          <wp:inline distT="0" distB="0" distL="0" distR="0" wp14:anchorId="0DF4E03E" wp14:editId="064B4FFE">
+            <wp:extent cx="6120130" cy="4327525"/>
+            <wp:effectExtent l="19050" t="19050" r="13970" b="15875"/>
+            <wp:docPr id="657688253" name="Picture 1"/>
+            <wp:cNvGraphicFramePr>
+              <a:graphicFrameLocks xmlns:a="http://schemas.openxmlformats.org/drawingml/2006/main" noChangeAspect="1"/>
+            </wp:cNvGraphicFramePr>
+            <a:graphic xmlns:a="http://schemas.openxmlformats.org/drawingml/2006/main">
+              <a:graphicData uri="http://schemas.openxmlformats.org/drawingml/2006/picture">
+                <pic:pic xmlns:pic="http://schemas.openxmlformats.org/drawingml/2006/picture">
+                  <pic:nvPicPr>
+                    <pic:cNvPr id="657688253" name=""/>
+                    <pic:cNvPicPr/>
+                  </pic:nvPicPr>
+                  <pic:blipFill>
+                    <a:blip r:embed="rId17"/>
+                    <a:stretch>
+                      <a:fillRect/>
+                    </a:stretch>
+                  </pic:blipFill>
+                  <pic:spPr>
+                    <a:xfrm>
+                      <a:off x="0" y="0"/>
+                      <a:ext cx="6120130" cy="4327525"/>
+                    </a:xfrm>
+                    <a:prstGeom prst="rect">
+                      <a:avLst/>
+                    </a:prstGeom>
+                    <a:ln>
+                      <a:solidFill>
+                        <a:schemeClr val="tx1"/>
+                      </a:solidFill>
+                    </a:ln>
+                  </pic:spPr>
+                </pic:pic>
+              </a:graphicData>
+            </a:graphic>
+          </wp:inline>
+        </w:drawing>
+      </w:r>
+    </w:p>
+    <w:p>
+      <w:r>
+        <w:t>Điều kiện có thể upload được file ảnh:</w:t>
+      </w:r>
+    </w:p>
+    <w:p>
+      <w:pPr>
+        <w:pStyle w:val="ListParagraph"/>
+        <w:numPr>
+          <w:ilvl w:val="0"/>
+          <w:numId w:val="12"/>
+        </w:numPr>
+      </w:pPr>
+      <w:r>
+        <w:t>Định dạng ảnh là JPG và PNG</w:t>
+      </w:r>
+    </w:p>
+    <w:p>
+      <w:pPr>
+        <w:pStyle w:val="ListParagraph"/>
+        <w:numPr>
+          <w:ilvl w:val="0"/>
+          <w:numId w:val="12"/>
+        </w:numPr>
+      </w:pPr>
+      <w:r>
+        <w:t>Tệp hình ảnh có dung lượng dưới 25MB</w:t>
+      </w:r>
+    </w:p>
+    <w:p/>
+    <w:p>
       <w:pPr>
         <w:pStyle w:val="Heading3"/>
         <w:numPr>
@@ -12062,7 +12424,7 @@
         </w:rPr>
       </w:pPr>
       <w:bookmarkStart w:id="44" w:name="_Toc164087339"/>
-      <w:bookmarkEnd w:id="22"/>
+      <w:bookmarkEnd w:id="23"/>
       <w:r>
         <w:rPr>
           <w:b/>
@@ -12152,7 +12514,6 @@
           <w:bCs/>
           <w:color w:val="auto"/>
         </w:rPr>
-        <w:lastRenderedPageBreak/>
         <w:t xml:space="preserve">Kiểm thử </w:t>
       </w:r>
       <w:r>
@@ -13022,6 +13383,118 @@
     </w:lvl>
   </w:abstractNum>
   <w:abstractNum w:abstractNumId="5" w15:restartNumberingAfterBreak="0">
+    <w:nsid w:val="39E42142"/>
+    <w:multiLevelType w:val="hybridMultilevel"/>
+    <w:tmpl w:val="CDF27502"/>
+    <w:lvl w:ilvl="0" w:tplc="3330FFB8">
+      <w:numFmt w:val="bullet"/>
+      <w:lvlText w:val="-"/>
+      <w:lvlJc w:val="left"/>
+      <w:pPr>
+        <w:ind w:left="490" w:hanging="360"/>
+      </w:pPr>
+      <w:rPr>
+        <w:rFonts w:ascii="Times New Roman" w:eastAsiaTheme="minorHAnsi" w:hAnsi="Times New Roman" w:cs="Times New Roman" w:hint="default"/>
+      </w:rPr>
+    </w:lvl>
+    <w:lvl w:ilvl="1" w:tplc="04090003" w:tentative="1">
+      <w:start w:val="1"/>
+      <w:numFmt w:val="bullet"/>
+      <w:lvlText w:val="o"/>
+      <w:lvlJc w:val="left"/>
+      <w:pPr>
+        <w:ind w:left="1210" w:hanging="360"/>
+      </w:pPr>
+      <w:rPr>
+        <w:rFonts w:ascii="Courier New" w:hAnsi="Courier New" w:cs="Courier New" w:hint="default"/>
+      </w:rPr>
+    </w:lvl>
+    <w:lvl w:ilvl="2" w:tplc="04090005" w:tentative="1">
+      <w:start w:val="1"/>
+      <w:numFmt w:val="bullet"/>
+      <w:lvlText w:val=""/>
+      <w:lvlJc w:val="left"/>
+      <w:pPr>
+        <w:ind w:left="1930" w:hanging="360"/>
+      </w:pPr>
+      <w:rPr>
+        <w:rFonts w:ascii="Wingdings" w:hAnsi="Wingdings" w:hint="default"/>
+      </w:rPr>
+    </w:lvl>
+    <w:lvl w:ilvl="3" w:tplc="04090001" w:tentative="1">
+      <w:start w:val="1"/>
+      <w:numFmt w:val="bullet"/>
+      <w:lvlText w:val=""/>
+      <w:lvlJc w:val="left"/>
+      <w:pPr>
+        <w:ind w:left="2650" w:hanging="360"/>
+      </w:pPr>
+      <w:rPr>
+        <w:rFonts w:ascii="Symbol" w:hAnsi="Symbol" w:hint="default"/>
+      </w:rPr>
+    </w:lvl>
+    <w:lvl w:ilvl="4" w:tplc="04090003" w:tentative="1">
+      <w:start w:val="1"/>
+      <w:numFmt w:val="bullet"/>
+      <w:lvlText w:val="o"/>
+      <w:lvlJc w:val="left"/>
+      <w:pPr>
+        <w:ind w:left="3370" w:hanging="360"/>
+      </w:pPr>
+      <w:rPr>
+        <w:rFonts w:ascii="Courier New" w:hAnsi="Courier New" w:cs="Courier New" w:hint="default"/>
+      </w:rPr>
+    </w:lvl>
+    <w:lvl w:ilvl="5" w:tplc="04090005" w:tentative="1">
+      <w:start w:val="1"/>
+      <w:numFmt w:val="bullet"/>
+      <w:lvlText w:val=""/>
+      <w:lvlJc w:val="left"/>
+      <w:pPr>
+        <w:ind w:left="4090" w:hanging="360"/>
+      </w:pPr>
+      <w:rPr>
+        <w:rFonts w:ascii="Wingdings" w:hAnsi="Wingdings" w:hint="default"/>
+      </w:rPr>
+    </w:lvl>
+    <w:lvl w:ilvl="6" w:tplc="04090001" w:tentative="1">
+      <w:start w:val="1"/>
+      <w:numFmt w:val="bullet"/>
+      <w:lvlText w:val=""/>
+      <w:lvlJc w:val="left"/>
+      <w:pPr>
+        <w:ind w:left="4810" w:hanging="360"/>
+      </w:pPr>
+      <w:rPr>
+        <w:rFonts w:ascii="Symbol" w:hAnsi="Symbol" w:hint="default"/>
+      </w:rPr>
+    </w:lvl>
+    <w:lvl w:ilvl="7" w:tplc="04090003" w:tentative="1">
+      <w:start w:val="1"/>
+      <w:numFmt w:val="bullet"/>
+      <w:lvlText w:val="o"/>
+      <w:lvlJc w:val="left"/>
+      <w:pPr>
+        <w:ind w:left="5530" w:hanging="360"/>
+      </w:pPr>
+      <w:rPr>
+        <w:rFonts w:ascii="Courier New" w:hAnsi="Courier New" w:cs="Courier New" w:hint="default"/>
+      </w:rPr>
+    </w:lvl>
+    <w:lvl w:ilvl="8" w:tplc="04090005" w:tentative="1">
+      <w:start w:val="1"/>
+      <w:numFmt w:val="bullet"/>
+      <w:lvlText w:val=""/>
+      <w:lvlJc w:val="left"/>
+      <w:pPr>
+        <w:ind w:left="6250" w:hanging="360"/>
+      </w:pPr>
+      <w:rPr>
+        <w:rFonts w:ascii="Wingdings" w:hAnsi="Wingdings" w:hint="default"/>
+      </w:rPr>
+    </w:lvl>
+  </w:abstractNum>
+  <w:abstractNum w:abstractNumId="6" w15:restartNumberingAfterBreak="0">
     <w:nsid w:val="4ECD4833"/>
     <w:multiLevelType w:val="hybridMultilevel"/>
     <w:tmpl w:val="1CF2D5B4"/>
@@ -13134,7 +13607,7 @@
       </w:rPr>
     </w:lvl>
   </w:abstractNum>
-  <w:abstractNum w:abstractNumId="6" w15:restartNumberingAfterBreak="0">
+  <w:abstractNum w:abstractNumId="7" w15:restartNumberingAfterBreak="0">
     <w:nsid w:val="52A95D7A"/>
     <w:multiLevelType w:val="multilevel"/>
     <w:tmpl w:val="1600638A"/>
@@ -13247,7 +13720,7 @@
       </w:rPr>
     </w:lvl>
   </w:abstractNum>
-  <w:abstractNum w:abstractNumId="7" w15:restartNumberingAfterBreak="0">
+  <w:abstractNum w:abstractNumId="8" w15:restartNumberingAfterBreak="0">
     <w:nsid w:val="5D5437D0"/>
     <w:multiLevelType w:val="hybridMultilevel"/>
     <w:tmpl w:val="ED30DE66"/>
@@ -13360,7 +13833,7 @@
       </w:rPr>
     </w:lvl>
   </w:abstractNum>
-  <w:abstractNum w:abstractNumId="8" w15:restartNumberingAfterBreak="0">
+  <w:abstractNum w:abstractNumId="9" w15:restartNumberingAfterBreak="0">
     <w:nsid w:val="71FA41A1"/>
     <w:multiLevelType w:val="hybridMultilevel"/>
     <w:tmpl w:val="E4542B00"/>
@@ -13473,7 +13946,7 @@
       </w:rPr>
     </w:lvl>
   </w:abstractNum>
-  <w:abstractNum w:abstractNumId="9" w15:restartNumberingAfterBreak="0">
+  <w:abstractNum w:abstractNumId="10" w15:restartNumberingAfterBreak="0">
     <w:nsid w:val="74A114E2"/>
     <w:multiLevelType w:val="hybridMultilevel"/>
     <w:tmpl w:val="871A90A8"/>
@@ -13586,7 +14059,7 @@
       </w:rPr>
     </w:lvl>
   </w:abstractNum>
-  <w:abstractNum w:abstractNumId="10" w15:restartNumberingAfterBreak="0">
+  <w:abstractNum w:abstractNumId="11" w15:restartNumberingAfterBreak="0">
     <w:nsid w:val="7F813C9E"/>
     <w:multiLevelType w:val="multilevel"/>
     <w:tmpl w:val="04090029"/>
@@ -13691,10 +14164,10 @@
     </w:lvl>
   </w:abstractNum>
   <w:num w:numId="1" w16cid:durableId="31157595">
-    <w:abstractNumId w:val="10"/>
+    <w:abstractNumId w:val="11"/>
   </w:num>
   <w:num w:numId="2" w16cid:durableId="939415856">
-    <w:abstractNumId w:val="6"/>
+    <w:abstractNumId w:val="7"/>
   </w:num>
   <w:num w:numId="3" w16cid:durableId="723870016">
     <w:abstractNumId w:val="2"/>
@@ -13706,22 +14179,25 @@
     <w:abstractNumId w:val="0"/>
   </w:num>
   <w:num w:numId="6" w16cid:durableId="1520583072">
-    <w:abstractNumId w:val="5"/>
+    <w:abstractNumId w:val="6"/>
   </w:num>
   <w:num w:numId="7" w16cid:durableId="158426819">
     <w:abstractNumId w:val="3"/>
   </w:num>
   <w:num w:numId="8" w16cid:durableId="1583679934">
-    <w:abstractNumId w:val="9"/>
+    <w:abstractNumId w:val="10"/>
   </w:num>
   <w:num w:numId="9" w16cid:durableId="1924680088">
     <w:abstractNumId w:val="1"/>
   </w:num>
   <w:num w:numId="10" w16cid:durableId="1817261064">
-    <w:abstractNumId w:val="7"/>
+    <w:abstractNumId w:val="8"/>
   </w:num>
   <w:num w:numId="11" w16cid:durableId="109009011">
-    <w:abstractNumId w:val="8"/>
+    <w:abstractNumId w:val="9"/>
+  </w:num>
+  <w:num w:numId="12" w16cid:durableId="770466025">
+    <w:abstractNumId w:val="5"/>
   </w:num>
   <w:numIdMacAtCleanup w:val="11"/>
 </w:numbering>
@@ -15552,19 +16028,142 @@
 </file>
 
 <file path=customXml/item1.xml><?xml version="1.0" encoding="utf-8"?>
-<b:Sources xmlns:b="http://schemas.openxmlformats.org/officeDocument/2006/bibliography" xmlns="http://schemas.openxmlformats.org/officeDocument/2006/bibliography" SelectedStyle="\APASixthEditionOfficeOnline.xsl" StyleName="APA" Version="6"/>
+<p:properties xmlns:p="http://schemas.microsoft.com/office/2006/metadata/properties" xmlns:xsi="http://www.w3.org/2001/XMLSchema-instance" xmlns:pc="http://schemas.microsoft.com/office/infopath/2007/PartnerControls">
+  <documentManagement>
+    <LocLastLocAttemptVersionTypeLookup xmlns="4873beb7-5857-4685-be1f-d57550cc96cc" xsi:nil="true"/>
+    <MarketSpecific xmlns="4873beb7-5857-4685-be1f-d57550cc96cc">false</MarketSpecific>
+    <ApprovalStatus xmlns="4873beb7-5857-4685-be1f-d57550cc96cc">InProgress</ApprovalStatus>
+    <LocComments xmlns="4873beb7-5857-4685-be1f-d57550cc96cc" xsi:nil="true"/>
+    <DirectSourceMarket xmlns="4873beb7-5857-4685-be1f-d57550cc96cc" xsi:nil="true"/>
+    <LocPublishedLinkedAssetsLookup xmlns="4873beb7-5857-4685-be1f-d57550cc96cc" xsi:nil="true"/>
+    <ThumbnailAssetId xmlns="4873beb7-5857-4685-be1f-d57550cc96cc" xsi:nil="true"/>
+    <PrimaryImageGen xmlns="4873beb7-5857-4685-be1f-d57550cc96cc">true</PrimaryImageGen>
+    <LegacyData xmlns="4873beb7-5857-4685-be1f-d57550cc96cc" xsi:nil="true"/>
+    <LocNewPublishedVersionLookup xmlns="4873beb7-5857-4685-be1f-d57550cc96cc" xsi:nil="true"/>
+    <NumericId xmlns="4873beb7-5857-4685-be1f-d57550cc96cc">102787001</NumericId>
+    <TPFriendlyName xmlns="4873beb7-5857-4685-be1f-d57550cc96cc" xsi:nil="true"/>
+    <LocOverallPublishStatusLookup xmlns="4873beb7-5857-4685-be1f-d57550cc96cc" xsi:nil="true"/>
+    <LocRecommendedHandoff xmlns="4873beb7-5857-4685-be1f-d57550cc96cc" xsi:nil="true"/>
+    <BlockPublish xmlns="4873beb7-5857-4685-be1f-d57550cc96cc">false</BlockPublish>
+    <BusinessGroup xmlns="4873beb7-5857-4685-be1f-d57550cc96cc" xsi:nil="true"/>
+    <OpenTemplate xmlns="4873beb7-5857-4685-be1f-d57550cc96cc">true</OpenTemplate>
+    <SourceTitle xmlns="4873beb7-5857-4685-be1f-d57550cc96cc" xsi:nil="true"/>
+    <LocOverallLocStatusLookup xmlns="4873beb7-5857-4685-be1f-d57550cc96cc" xsi:nil="true"/>
+    <APEditor xmlns="4873beb7-5857-4685-be1f-d57550cc96cc">
+      <UserInfo>
+        <DisplayName/>
+        <AccountId xsi:nil="true"/>
+        <AccountType/>
+      </UserInfo>
+    </APEditor>
+    <UALocComments xmlns="4873beb7-5857-4685-be1f-d57550cc96cc" xsi:nil="true"/>
+    <IntlLangReviewDate xmlns="4873beb7-5857-4685-be1f-d57550cc96cc" xsi:nil="true"/>
+    <PublishStatusLookup xmlns="4873beb7-5857-4685-be1f-d57550cc96cc">
+      <Value>1343188</Value>
+    </PublishStatusLookup>
+    <ParentAssetId xmlns="4873beb7-5857-4685-be1f-d57550cc96cc" xsi:nil="true"/>
+    <FeatureTagsTaxHTField0 xmlns="4873beb7-5857-4685-be1f-d57550cc96cc">
+      <Terms xmlns="http://schemas.microsoft.com/office/infopath/2007/PartnerControls"/>
+    </FeatureTagsTaxHTField0>
+    <MachineTranslated xmlns="4873beb7-5857-4685-be1f-d57550cc96cc">false</MachineTranslated>
+    <Providers xmlns="4873beb7-5857-4685-be1f-d57550cc96cc" xsi:nil="true"/>
+    <OriginalSourceMarket xmlns="4873beb7-5857-4685-be1f-d57550cc96cc" xsi:nil="true"/>
+    <APDescription xmlns="4873beb7-5857-4685-be1f-d57550cc96cc" xsi:nil="true"/>
+    <ContentItem xmlns="4873beb7-5857-4685-be1f-d57550cc96cc" xsi:nil="true"/>
+    <ClipArtFilename xmlns="4873beb7-5857-4685-be1f-d57550cc96cc" xsi:nil="true"/>
+    <TPInstallLocation xmlns="4873beb7-5857-4685-be1f-d57550cc96cc" xsi:nil="true"/>
+    <TimesCloned xmlns="4873beb7-5857-4685-be1f-d57550cc96cc" xsi:nil="true"/>
+    <PublishTargets xmlns="4873beb7-5857-4685-be1f-d57550cc96cc">OfficeOnlineVNext</PublishTargets>
+    <AcquiredFrom xmlns="4873beb7-5857-4685-be1f-d57550cc96cc">Internal MS</AcquiredFrom>
+    <AssetStart xmlns="4873beb7-5857-4685-be1f-d57550cc96cc">2011-11-23T17:29:00+00:00</AssetStart>
+    <FriendlyTitle xmlns="4873beb7-5857-4685-be1f-d57550cc96cc" xsi:nil="true"/>
+    <Provider xmlns="4873beb7-5857-4685-be1f-d57550cc96cc" xsi:nil="true"/>
+    <LastHandOff xmlns="4873beb7-5857-4685-be1f-d57550cc96cc" xsi:nil="true"/>
+    <TPClientViewer xmlns="4873beb7-5857-4685-be1f-d57550cc96cc" xsi:nil="true"/>
+    <TemplateStatus xmlns="4873beb7-5857-4685-be1f-d57550cc96cc">Complete</TemplateStatus>
+    <Downloads xmlns="4873beb7-5857-4685-be1f-d57550cc96cc">0</Downloads>
+    <OOCacheId xmlns="4873beb7-5857-4685-be1f-d57550cc96cc" xsi:nil="true"/>
+    <IsDeleted xmlns="4873beb7-5857-4685-be1f-d57550cc96cc">false</IsDeleted>
+    <LocPublishedDependentAssetsLookup xmlns="4873beb7-5857-4685-be1f-d57550cc96cc" xsi:nil="true"/>
+    <AssetExpire xmlns="4873beb7-5857-4685-be1f-d57550cc96cc">2029-05-12T07:00:00+00:00</AssetExpire>
+    <CSXSubmissionMarket xmlns="4873beb7-5857-4685-be1f-d57550cc96cc" xsi:nil="true"/>
+    <DSATActionTaken xmlns="4873beb7-5857-4685-be1f-d57550cc96cc" xsi:nil="true"/>
+    <SubmitterId xmlns="4873beb7-5857-4685-be1f-d57550cc96cc" xsi:nil="true"/>
+    <EditorialTags xmlns="4873beb7-5857-4685-be1f-d57550cc96cc" xsi:nil="true"/>
+    <TPExecutable xmlns="4873beb7-5857-4685-be1f-d57550cc96cc" xsi:nil="true"/>
+    <CSXSubmissionDate xmlns="4873beb7-5857-4685-be1f-d57550cc96cc" xsi:nil="true"/>
+    <CSXUpdate xmlns="4873beb7-5857-4685-be1f-d57550cc96cc">false</CSXUpdate>
+    <AssetType xmlns="4873beb7-5857-4685-be1f-d57550cc96cc">TP</AssetType>
+    <ApprovalLog xmlns="4873beb7-5857-4685-be1f-d57550cc96cc" xsi:nil="true"/>
+    <BugNumber xmlns="4873beb7-5857-4685-be1f-d57550cc96cc" xsi:nil="true"/>
+    <OriginAsset xmlns="4873beb7-5857-4685-be1f-d57550cc96cc" xsi:nil="true"/>
+    <TPComponent xmlns="4873beb7-5857-4685-be1f-d57550cc96cc" xsi:nil="true"/>
+    <Milestone xmlns="4873beb7-5857-4685-be1f-d57550cc96cc" xsi:nil="true"/>
+    <RecommendationsModifier xmlns="4873beb7-5857-4685-be1f-d57550cc96cc" xsi:nil="true"/>
+    <AssetId xmlns="4873beb7-5857-4685-be1f-d57550cc96cc">TP102787001</AssetId>
+    <PolicheckWords xmlns="4873beb7-5857-4685-be1f-d57550cc96cc" xsi:nil="true"/>
+    <TPLaunchHelpLink xmlns="4873beb7-5857-4685-be1f-d57550cc96cc" xsi:nil="true"/>
+    <IntlLocPriority xmlns="4873beb7-5857-4685-be1f-d57550cc96cc" xsi:nil="true"/>
+    <TPApplication xmlns="4873beb7-5857-4685-be1f-d57550cc96cc" xsi:nil="true"/>
+    <IntlLangReviewer xmlns="4873beb7-5857-4685-be1f-d57550cc96cc" xsi:nil="true"/>
+    <HandoffToMSDN xmlns="4873beb7-5857-4685-be1f-d57550cc96cc" xsi:nil="true"/>
+    <PlannedPubDate xmlns="4873beb7-5857-4685-be1f-d57550cc96cc" xsi:nil="true"/>
+    <CrawlForDependencies xmlns="4873beb7-5857-4685-be1f-d57550cc96cc">false</CrawlForDependencies>
+    <LocLastLocAttemptVersionLookup xmlns="4873beb7-5857-4685-be1f-d57550cc96cc">693888</LocLastLocAttemptVersionLookup>
+    <LocProcessedForHandoffsLookup xmlns="4873beb7-5857-4685-be1f-d57550cc96cc" xsi:nil="true"/>
+    <TrustLevel xmlns="4873beb7-5857-4685-be1f-d57550cc96cc">1 Microsoft Managed Content</TrustLevel>
+    <CampaignTagsTaxHTField0 xmlns="4873beb7-5857-4685-be1f-d57550cc96cc">
+      <Terms xmlns="http://schemas.microsoft.com/office/infopath/2007/PartnerControls"/>
+    </CampaignTagsTaxHTField0>
+    <TPNamespace xmlns="4873beb7-5857-4685-be1f-d57550cc96cc" xsi:nil="true"/>
+    <LocOverallPreviewStatusLookup xmlns="4873beb7-5857-4685-be1f-d57550cc96cc" xsi:nil="true"/>
+    <TaxCatchAll xmlns="4873beb7-5857-4685-be1f-d57550cc96cc"/>
+    <IsSearchable xmlns="4873beb7-5857-4685-be1f-d57550cc96cc">false</IsSearchable>
+    <TemplateTemplateType xmlns="4873beb7-5857-4685-be1f-d57550cc96cc">Word Document Template</TemplateTemplateType>
+    <Markets xmlns="4873beb7-5857-4685-be1f-d57550cc96cc"/>
+    <IntlLangReview xmlns="4873beb7-5857-4685-be1f-d57550cc96cc" xsi:nil="true"/>
+    <UAProjectedTotalWords xmlns="4873beb7-5857-4685-be1f-d57550cc96cc" xsi:nil="true"/>
+    <OutputCachingOn xmlns="4873beb7-5857-4685-be1f-d57550cc96cc">false</OutputCachingOn>
+    <AverageRating xmlns="4873beb7-5857-4685-be1f-d57550cc96cc" xsi:nil="true"/>
+    <LocMarketGroupTiers2 xmlns="4873beb7-5857-4685-be1f-d57550cc96cc" xsi:nil="true"/>
+    <APAuthor xmlns="4873beb7-5857-4685-be1f-d57550cc96cc">
+      <UserInfo>
+        <DisplayName>REDMOND\v-namall</DisplayName>
+        <AccountId>978</AccountId>
+        <AccountType/>
+      </UserInfo>
+    </APAuthor>
+    <TPCommandLine xmlns="4873beb7-5857-4685-be1f-d57550cc96cc" xsi:nil="true"/>
+    <LocManualTestRequired xmlns="4873beb7-5857-4685-be1f-d57550cc96cc">false</LocManualTestRequired>
+    <TPAppVersion xmlns="4873beb7-5857-4685-be1f-d57550cc96cc" xsi:nil="true"/>
+    <EditorialStatus xmlns="4873beb7-5857-4685-be1f-d57550cc96cc">Complete</EditorialStatus>
+    <LocProcessedForMarketsLookup xmlns="4873beb7-5857-4685-be1f-d57550cc96cc" xsi:nil="true"/>
+    <LastModifiedDateTime xmlns="4873beb7-5857-4685-be1f-d57550cc96cc" xsi:nil="true"/>
+    <TPLaunchHelpLinkType xmlns="4873beb7-5857-4685-be1f-d57550cc96cc">Template</TPLaunchHelpLinkType>
+    <ScenarioTagsTaxHTField0 xmlns="4873beb7-5857-4685-be1f-d57550cc96cc">
+      <Terms xmlns="http://schemas.microsoft.com/office/infopath/2007/PartnerControls"/>
+    </ScenarioTagsTaxHTField0>
+    <OriginalRelease xmlns="4873beb7-5857-4685-be1f-d57550cc96cc">14</OriginalRelease>
+    <LocalizationTagsTaxHTField0 xmlns="4873beb7-5857-4685-be1f-d57550cc96cc">
+      <Terms xmlns="http://schemas.microsoft.com/office/infopath/2007/PartnerControls"/>
+    </LocalizationTagsTaxHTField0>
+    <Manager xmlns="4873beb7-5857-4685-be1f-d57550cc96cc" xsi:nil="true"/>
+    <UALocRecommendation xmlns="4873beb7-5857-4685-be1f-d57550cc96cc">Localize</UALocRecommendation>
+    <LocOverallHandbackStatusLookup xmlns="4873beb7-5857-4685-be1f-d57550cc96cc" xsi:nil="true"/>
+    <ArtSampleDocs xmlns="4873beb7-5857-4685-be1f-d57550cc96cc" xsi:nil="true"/>
+    <UACurrentWords xmlns="4873beb7-5857-4685-be1f-d57550cc96cc" xsi:nil="true"/>
+    <ShowIn xmlns="4873beb7-5857-4685-be1f-d57550cc96cc">Show everywhere</ShowIn>
+    <CSXHash xmlns="4873beb7-5857-4685-be1f-d57550cc96cc" xsi:nil="true"/>
+    <VoteCount xmlns="4873beb7-5857-4685-be1f-d57550cc96cc" xsi:nil="true"/>
+    <InternalTagsTaxHTField0 xmlns="4873beb7-5857-4685-be1f-d57550cc96cc">
+      <Terms xmlns="http://schemas.microsoft.com/office/infopath/2007/PartnerControls"/>
+    </InternalTagsTaxHTField0>
+    <UANotes xmlns="4873beb7-5857-4685-be1f-d57550cc96cc" xsi:nil="true"/>
+  </documentManagement>
+</p:properties>
 </file>
 
 <file path=customXml/item2.xml><?xml version="1.0" encoding="utf-8"?>
-<?mso-contentType ?>
-<FormTemplates xmlns="http://schemas.microsoft.com/sharepoint/v3/contenttype/forms">
-  <Display>DocumentLibraryForm</Display>
-  <Edit>AssetEditForm</Edit>
-  <New>DocumentLibraryForm</New>
-</FormTemplates>
-</file>
-
-<file path=customXml/item3.xml><?xml version="1.0" encoding="utf-8"?>
 <ct:contentTypeSchema xmlns:ct="http://schemas.microsoft.com/office/2006/metadata/contentType" xmlns:ma="http://schemas.microsoft.com/office/2006/metadata/properties/metaAttributes" ct:_="" ma:_="" ma:contentTypeName="TemplateFile" ma:contentTypeID="0x0101006EDDDB5EE6D98C44930B742096920B300400F5B6D36B3EF94B4E9A635CDF2A18F5B8" ma:contentTypeVersion="72" ma:contentTypeDescription="Create a new document." ma:contentTypeScope="" ma:versionID="a23e56308344d904b51738559c3d67c9">
   <xsd:schema xmlns:xsd="http://www.w3.org/2001/XMLSchema" xmlns:xs="http://www.w3.org/2001/XMLSchema" xmlns:p="http://schemas.microsoft.com/office/2006/metadata/properties" xmlns:ns2="4873beb7-5857-4685-be1f-d57550cc96cc" targetNamespace="http://schemas.microsoft.com/office/2006/metadata/properties" ma:root="true" ma:fieldsID="cd0908cc4600e77bf5da051303e00c8d" ns2:_="">
     <xsd:import namespace="4873beb7-5857-4685-be1f-d57550cc96cc"/>
@@ -16604,159 +17203,30 @@
 </ct:contentTypeSchema>
 </file>
 
+<file path=customXml/item3.xml><?xml version="1.0" encoding="utf-8"?>
+<?mso-contentType ?>
+<FormTemplates xmlns="http://schemas.microsoft.com/sharepoint/v3/contenttype/forms">
+  <Display>DocumentLibraryForm</Display>
+  <Edit>AssetEditForm</Edit>
+  <New>DocumentLibraryForm</New>
+</FormTemplates>
+</file>
+
 <file path=customXml/item4.xml><?xml version="1.0" encoding="utf-8"?>
-<p:properties xmlns:p="http://schemas.microsoft.com/office/2006/metadata/properties" xmlns:xsi="http://www.w3.org/2001/XMLSchema-instance" xmlns:pc="http://schemas.microsoft.com/office/infopath/2007/PartnerControls">
-  <documentManagement>
-    <LocLastLocAttemptVersionTypeLookup xmlns="4873beb7-5857-4685-be1f-d57550cc96cc" xsi:nil="true"/>
-    <MarketSpecific xmlns="4873beb7-5857-4685-be1f-d57550cc96cc">false</MarketSpecific>
-    <ApprovalStatus xmlns="4873beb7-5857-4685-be1f-d57550cc96cc">InProgress</ApprovalStatus>
-    <LocComments xmlns="4873beb7-5857-4685-be1f-d57550cc96cc" xsi:nil="true"/>
-    <DirectSourceMarket xmlns="4873beb7-5857-4685-be1f-d57550cc96cc" xsi:nil="true"/>
-    <LocPublishedLinkedAssetsLookup xmlns="4873beb7-5857-4685-be1f-d57550cc96cc" xsi:nil="true"/>
-    <ThumbnailAssetId xmlns="4873beb7-5857-4685-be1f-d57550cc96cc" xsi:nil="true"/>
-    <PrimaryImageGen xmlns="4873beb7-5857-4685-be1f-d57550cc96cc">true</PrimaryImageGen>
-    <LegacyData xmlns="4873beb7-5857-4685-be1f-d57550cc96cc" xsi:nil="true"/>
-    <LocNewPublishedVersionLookup xmlns="4873beb7-5857-4685-be1f-d57550cc96cc" xsi:nil="true"/>
-    <NumericId xmlns="4873beb7-5857-4685-be1f-d57550cc96cc">102787001</NumericId>
-    <TPFriendlyName xmlns="4873beb7-5857-4685-be1f-d57550cc96cc" xsi:nil="true"/>
-    <LocOverallPublishStatusLookup xmlns="4873beb7-5857-4685-be1f-d57550cc96cc" xsi:nil="true"/>
-    <LocRecommendedHandoff xmlns="4873beb7-5857-4685-be1f-d57550cc96cc" xsi:nil="true"/>
-    <BlockPublish xmlns="4873beb7-5857-4685-be1f-d57550cc96cc">false</BlockPublish>
-    <BusinessGroup xmlns="4873beb7-5857-4685-be1f-d57550cc96cc" xsi:nil="true"/>
-    <OpenTemplate xmlns="4873beb7-5857-4685-be1f-d57550cc96cc">true</OpenTemplate>
-    <SourceTitle xmlns="4873beb7-5857-4685-be1f-d57550cc96cc" xsi:nil="true"/>
-    <LocOverallLocStatusLookup xmlns="4873beb7-5857-4685-be1f-d57550cc96cc" xsi:nil="true"/>
-    <APEditor xmlns="4873beb7-5857-4685-be1f-d57550cc96cc">
-      <UserInfo>
-        <DisplayName/>
-        <AccountId xsi:nil="true"/>
-        <AccountType/>
-      </UserInfo>
-    </APEditor>
-    <UALocComments xmlns="4873beb7-5857-4685-be1f-d57550cc96cc" xsi:nil="true"/>
-    <IntlLangReviewDate xmlns="4873beb7-5857-4685-be1f-d57550cc96cc" xsi:nil="true"/>
-    <PublishStatusLookup xmlns="4873beb7-5857-4685-be1f-d57550cc96cc">
-      <Value>1343188</Value>
-    </PublishStatusLookup>
-    <ParentAssetId xmlns="4873beb7-5857-4685-be1f-d57550cc96cc" xsi:nil="true"/>
-    <FeatureTagsTaxHTField0 xmlns="4873beb7-5857-4685-be1f-d57550cc96cc">
-      <Terms xmlns="http://schemas.microsoft.com/office/infopath/2007/PartnerControls"/>
-    </FeatureTagsTaxHTField0>
-    <MachineTranslated xmlns="4873beb7-5857-4685-be1f-d57550cc96cc">false</MachineTranslated>
-    <Providers xmlns="4873beb7-5857-4685-be1f-d57550cc96cc" xsi:nil="true"/>
-    <OriginalSourceMarket xmlns="4873beb7-5857-4685-be1f-d57550cc96cc" xsi:nil="true"/>
-    <APDescription xmlns="4873beb7-5857-4685-be1f-d57550cc96cc" xsi:nil="true"/>
-    <ContentItem xmlns="4873beb7-5857-4685-be1f-d57550cc96cc" xsi:nil="true"/>
-    <ClipArtFilename xmlns="4873beb7-5857-4685-be1f-d57550cc96cc" xsi:nil="true"/>
-    <TPInstallLocation xmlns="4873beb7-5857-4685-be1f-d57550cc96cc" xsi:nil="true"/>
-    <TimesCloned xmlns="4873beb7-5857-4685-be1f-d57550cc96cc" xsi:nil="true"/>
-    <PublishTargets xmlns="4873beb7-5857-4685-be1f-d57550cc96cc">OfficeOnlineVNext</PublishTargets>
-    <AcquiredFrom xmlns="4873beb7-5857-4685-be1f-d57550cc96cc">Internal MS</AcquiredFrom>
-    <AssetStart xmlns="4873beb7-5857-4685-be1f-d57550cc96cc">2011-11-23T17:29:00+00:00</AssetStart>
-    <FriendlyTitle xmlns="4873beb7-5857-4685-be1f-d57550cc96cc" xsi:nil="true"/>
-    <Provider xmlns="4873beb7-5857-4685-be1f-d57550cc96cc" xsi:nil="true"/>
-    <LastHandOff xmlns="4873beb7-5857-4685-be1f-d57550cc96cc" xsi:nil="true"/>
-    <TPClientViewer xmlns="4873beb7-5857-4685-be1f-d57550cc96cc" xsi:nil="true"/>
-    <TemplateStatus xmlns="4873beb7-5857-4685-be1f-d57550cc96cc">Complete</TemplateStatus>
-    <Downloads xmlns="4873beb7-5857-4685-be1f-d57550cc96cc">0</Downloads>
-    <OOCacheId xmlns="4873beb7-5857-4685-be1f-d57550cc96cc" xsi:nil="true"/>
-    <IsDeleted xmlns="4873beb7-5857-4685-be1f-d57550cc96cc">false</IsDeleted>
-    <LocPublishedDependentAssetsLookup xmlns="4873beb7-5857-4685-be1f-d57550cc96cc" xsi:nil="true"/>
-    <AssetExpire xmlns="4873beb7-5857-4685-be1f-d57550cc96cc">2029-05-12T07:00:00+00:00</AssetExpire>
-    <CSXSubmissionMarket xmlns="4873beb7-5857-4685-be1f-d57550cc96cc" xsi:nil="true"/>
-    <DSATActionTaken xmlns="4873beb7-5857-4685-be1f-d57550cc96cc" xsi:nil="true"/>
-    <SubmitterId xmlns="4873beb7-5857-4685-be1f-d57550cc96cc" xsi:nil="true"/>
-    <EditorialTags xmlns="4873beb7-5857-4685-be1f-d57550cc96cc" xsi:nil="true"/>
-    <TPExecutable xmlns="4873beb7-5857-4685-be1f-d57550cc96cc" xsi:nil="true"/>
-    <CSXSubmissionDate xmlns="4873beb7-5857-4685-be1f-d57550cc96cc" xsi:nil="true"/>
-    <CSXUpdate xmlns="4873beb7-5857-4685-be1f-d57550cc96cc">false</CSXUpdate>
-    <AssetType xmlns="4873beb7-5857-4685-be1f-d57550cc96cc">TP</AssetType>
-    <ApprovalLog xmlns="4873beb7-5857-4685-be1f-d57550cc96cc" xsi:nil="true"/>
-    <BugNumber xmlns="4873beb7-5857-4685-be1f-d57550cc96cc" xsi:nil="true"/>
-    <OriginAsset xmlns="4873beb7-5857-4685-be1f-d57550cc96cc" xsi:nil="true"/>
-    <TPComponent xmlns="4873beb7-5857-4685-be1f-d57550cc96cc" xsi:nil="true"/>
-    <Milestone xmlns="4873beb7-5857-4685-be1f-d57550cc96cc" xsi:nil="true"/>
-    <RecommendationsModifier xmlns="4873beb7-5857-4685-be1f-d57550cc96cc" xsi:nil="true"/>
-    <AssetId xmlns="4873beb7-5857-4685-be1f-d57550cc96cc">TP102787001</AssetId>
-    <PolicheckWords xmlns="4873beb7-5857-4685-be1f-d57550cc96cc" xsi:nil="true"/>
-    <TPLaunchHelpLink xmlns="4873beb7-5857-4685-be1f-d57550cc96cc" xsi:nil="true"/>
-    <IntlLocPriority xmlns="4873beb7-5857-4685-be1f-d57550cc96cc" xsi:nil="true"/>
-    <TPApplication xmlns="4873beb7-5857-4685-be1f-d57550cc96cc" xsi:nil="true"/>
-    <IntlLangReviewer xmlns="4873beb7-5857-4685-be1f-d57550cc96cc" xsi:nil="true"/>
-    <HandoffToMSDN xmlns="4873beb7-5857-4685-be1f-d57550cc96cc" xsi:nil="true"/>
-    <PlannedPubDate xmlns="4873beb7-5857-4685-be1f-d57550cc96cc" xsi:nil="true"/>
-    <CrawlForDependencies xmlns="4873beb7-5857-4685-be1f-d57550cc96cc">false</CrawlForDependencies>
-    <LocLastLocAttemptVersionLookup xmlns="4873beb7-5857-4685-be1f-d57550cc96cc">693888</LocLastLocAttemptVersionLookup>
-    <LocProcessedForHandoffsLookup xmlns="4873beb7-5857-4685-be1f-d57550cc96cc" xsi:nil="true"/>
-    <TrustLevel xmlns="4873beb7-5857-4685-be1f-d57550cc96cc">1 Microsoft Managed Content</TrustLevel>
-    <CampaignTagsTaxHTField0 xmlns="4873beb7-5857-4685-be1f-d57550cc96cc">
-      <Terms xmlns="http://schemas.microsoft.com/office/infopath/2007/PartnerControls"/>
-    </CampaignTagsTaxHTField0>
-    <TPNamespace xmlns="4873beb7-5857-4685-be1f-d57550cc96cc" xsi:nil="true"/>
-    <LocOverallPreviewStatusLookup xmlns="4873beb7-5857-4685-be1f-d57550cc96cc" xsi:nil="true"/>
-    <TaxCatchAll xmlns="4873beb7-5857-4685-be1f-d57550cc96cc"/>
-    <IsSearchable xmlns="4873beb7-5857-4685-be1f-d57550cc96cc">false</IsSearchable>
-    <TemplateTemplateType xmlns="4873beb7-5857-4685-be1f-d57550cc96cc">Word Document Template</TemplateTemplateType>
-    <Markets xmlns="4873beb7-5857-4685-be1f-d57550cc96cc"/>
-    <IntlLangReview xmlns="4873beb7-5857-4685-be1f-d57550cc96cc" xsi:nil="true"/>
-    <UAProjectedTotalWords xmlns="4873beb7-5857-4685-be1f-d57550cc96cc" xsi:nil="true"/>
-    <OutputCachingOn xmlns="4873beb7-5857-4685-be1f-d57550cc96cc">false</OutputCachingOn>
-    <AverageRating xmlns="4873beb7-5857-4685-be1f-d57550cc96cc" xsi:nil="true"/>
-    <LocMarketGroupTiers2 xmlns="4873beb7-5857-4685-be1f-d57550cc96cc" xsi:nil="true"/>
-    <APAuthor xmlns="4873beb7-5857-4685-be1f-d57550cc96cc">
-      <UserInfo>
-        <DisplayName>REDMOND\v-namall</DisplayName>
-        <AccountId>978</AccountId>
-        <AccountType/>
-      </UserInfo>
-    </APAuthor>
-    <TPCommandLine xmlns="4873beb7-5857-4685-be1f-d57550cc96cc" xsi:nil="true"/>
-    <LocManualTestRequired xmlns="4873beb7-5857-4685-be1f-d57550cc96cc">false</LocManualTestRequired>
-    <TPAppVersion xmlns="4873beb7-5857-4685-be1f-d57550cc96cc" xsi:nil="true"/>
-    <EditorialStatus xmlns="4873beb7-5857-4685-be1f-d57550cc96cc">Complete</EditorialStatus>
-    <LocProcessedForMarketsLookup xmlns="4873beb7-5857-4685-be1f-d57550cc96cc" xsi:nil="true"/>
-    <LastModifiedDateTime xmlns="4873beb7-5857-4685-be1f-d57550cc96cc" xsi:nil="true"/>
-    <TPLaunchHelpLinkType xmlns="4873beb7-5857-4685-be1f-d57550cc96cc">Template</TPLaunchHelpLinkType>
-    <ScenarioTagsTaxHTField0 xmlns="4873beb7-5857-4685-be1f-d57550cc96cc">
-      <Terms xmlns="http://schemas.microsoft.com/office/infopath/2007/PartnerControls"/>
-    </ScenarioTagsTaxHTField0>
-    <OriginalRelease xmlns="4873beb7-5857-4685-be1f-d57550cc96cc">14</OriginalRelease>
-    <LocalizationTagsTaxHTField0 xmlns="4873beb7-5857-4685-be1f-d57550cc96cc">
-      <Terms xmlns="http://schemas.microsoft.com/office/infopath/2007/PartnerControls"/>
-    </LocalizationTagsTaxHTField0>
-    <Manager xmlns="4873beb7-5857-4685-be1f-d57550cc96cc" xsi:nil="true"/>
-    <UALocRecommendation xmlns="4873beb7-5857-4685-be1f-d57550cc96cc">Localize</UALocRecommendation>
-    <LocOverallHandbackStatusLookup xmlns="4873beb7-5857-4685-be1f-d57550cc96cc" xsi:nil="true"/>
-    <ArtSampleDocs xmlns="4873beb7-5857-4685-be1f-d57550cc96cc" xsi:nil="true"/>
-    <UACurrentWords xmlns="4873beb7-5857-4685-be1f-d57550cc96cc" xsi:nil="true"/>
-    <ShowIn xmlns="4873beb7-5857-4685-be1f-d57550cc96cc">Show everywhere</ShowIn>
-    <CSXHash xmlns="4873beb7-5857-4685-be1f-d57550cc96cc" xsi:nil="true"/>
-    <VoteCount xmlns="4873beb7-5857-4685-be1f-d57550cc96cc" xsi:nil="true"/>
-    <InternalTagsTaxHTField0 xmlns="4873beb7-5857-4685-be1f-d57550cc96cc">
-      <Terms xmlns="http://schemas.microsoft.com/office/infopath/2007/PartnerControls"/>
-    </InternalTagsTaxHTField0>
-    <UANotes xmlns="4873beb7-5857-4685-be1f-d57550cc96cc" xsi:nil="true"/>
-  </documentManagement>
-</p:properties>
+<b:Sources xmlns:b="http://schemas.openxmlformats.org/officeDocument/2006/bibliography" xmlns="http://schemas.openxmlformats.org/officeDocument/2006/bibliography" SelectedStyle="\APASixthEditionOfficeOnline.xsl" StyleName="APA" Version="6"/>
 </file>
 
 <file path=customXml/itemProps1.xml><?xml version="1.0" encoding="utf-8"?>
-<ds:datastoreItem xmlns:ds="http://schemas.openxmlformats.org/officeDocument/2006/customXml" ds:itemID="{7E3A4304-C53F-4B76-BF8B-CBAB6CA67B05}">
+<ds:datastoreItem xmlns:ds="http://schemas.openxmlformats.org/officeDocument/2006/customXml" ds:itemID="{7FBDB1CC-CEFB-4E46-8174-1F0AA0D30B24}">
   <ds:schemaRefs>
-    <ds:schemaRef ds:uri="http://schemas.openxmlformats.org/officeDocument/2006/bibliography"/>
+    <ds:schemaRef ds:uri="http://schemas.microsoft.com/office/2006/metadata/properties"/>
+    <ds:schemaRef ds:uri="http://schemas.microsoft.com/office/infopath/2007/PartnerControls"/>
+    <ds:schemaRef ds:uri="4873beb7-5857-4685-be1f-d57550cc96cc"/>
   </ds:schemaRefs>
 </ds:datastoreItem>
 </file>
 
 <file path=customXml/itemProps2.xml><?xml version="1.0" encoding="utf-8"?>
-<ds:datastoreItem xmlns:ds="http://schemas.openxmlformats.org/officeDocument/2006/customXml" ds:itemID="{C01C3C56-10DB-49F7-B061-44D8728D078A}">
-  <ds:schemaRefs>
-    <ds:schemaRef ds:uri="http://schemas.microsoft.com/sharepoint/v3/contenttype/forms"/>
-  </ds:schemaRefs>
-</ds:datastoreItem>
-</file>
-
-<file path=customXml/itemProps3.xml><?xml version="1.0" encoding="utf-8"?>
 <ds:datastoreItem xmlns:ds="http://schemas.openxmlformats.org/officeDocument/2006/customXml" ds:itemID="{4B3A7E92-E05A-4924-9E8A-9F6659E5855B}">
   <ds:schemaRefs>
     <ds:schemaRef ds:uri="http://schemas.microsoft.com/office/2006/metadata/contentType"/>
@@ -16774,12 +17244,18 @@
 </ds:datastoreItem>
 </file>
 
+<file path=customXml/itemProps3.xml><?xml version="1.0" encoding="utf-8"?>
+<ds:datastoreItem xmlns:ds="http://schemas.openxmlformats.org/officeDocument/2006/customXml" ds:itemID="{C01C3C56-10DB-49F7-B061-44D8728D078A}">
+  <ds:schemaRefs>
+    <ds:schemaRef ds:uri="http://schemas.microsoft.com/sharepoint/v3/contenttype/forms"/>
+  </ds:schemaRefs>
+</ds:datastoreItem>
+</file>
+
 <file path=customXml/itemProps4.xml><?xml version="1.0" encoding="utf-8"?>
-<ds:datastoreItem xmlns:ds="http://schemas.openxmlformats.org/officeDocument/2006/customXml" ds:itemID="{7FBDB1CC-CEFB-4E46-8174-1F0AA0D30B24}">
+<ds:datastoreItem xmlns:ds="http://schemas.openxmlformats.org/officeDocument/2006/customXml" ds:itemID="{7E3A4304-C53F-4B76-BF8B-CBAB6CA67B05}">
   <ds:schemaRefs>
-    <ds:schemaRef ds:uri="http://schemas.microsoft.com/office/2006/metadata/properties"/>
-    <ds:schemaRef ds:uri="http://schemas.microsoft.com/office/infopath/2007/PartnerControls"/>
-    <ds:schemaRef ds:uri="4873beb7-5857-4685-be1f-d57550cc96cc"/>
+    <ds:schemaRef ds:uri="http://schemas.openxmlformats.org/officeDocument/2006/bibliography"/>
   </ds:schemaRefs>
 </ds:datastoreItem>
 </file>
</xml_diff>

<commit_message>
mo ta va thiet ke testcase tim kiem am thanh
</commit_message>
<xml_diff>
--- a/Báo cáo KTPM.docx
+++ b/Báo cáo KTPM.docx
@@ -11857,7 +11857,6 @@
         <w:t>Tệp hình ảnh có dung lượng dưới 25MB</w:t>
       </w:r>
     </w:p>
-    <w:p/>
     <w:p>
       <w:pPr>
         <w:pStyle w:val="Heading3"/>
@@ -12015,6 +12014,403 @@
       <w:bookmarkEnd w:id="29"/>
     </w:p>
     <w:p>
+      <w:r>
+        <w:t>Trang chủ Shutterstock trên thanh tìm kiếm có chức năng tìm kiếm âm thanh.</w:t>
+      </w:r>
+    </w:p>
+    <w:p>
+      <w:r>
+        <w:t>Người dùng có thể tìm kiếm âm nhạc bằng đoạn âm thanh đoạn upload.</w:t>
+      </w:r>
+    </w:p>
+    <w:p>
+      <w:r>
+        <w:rPr>
+          <w:noProof/>
+        </w:rPr>
+        <mc:AlternateContent>
+          <mc:Choice Requires="wps">
+            <w:drawing>
+              <wp:anchor distT="0" distB="0" distL="114300" distR="114300" simplePos="0" relativeHeight="251689984" behindDoc="0" locked="0" layoutInCell="1" allowOverlap="1" wp14:anchorId="3A58AECF" wp14:editId="773701B4">
+                <wp:simplePos x="0" y="0"/>
+                <wp:positionH relativeFrom="column">
+                  <wp:posOffset>4552950</wp:posOffset>
+                </wp:positionH>
+                <wp:positionV relativeFrom="paragraph">
+                  <wp:posOffset>1228725</wp:posOffset>
+                </wp:positionV>
+                <wp:extent cx="1135380" cy="320040"/>
+                <wp:effectExtent l="0" t="0" r="26670" b="22860"/>
+                <wp:wrapNone/>
+                <wp:docPr id="262514853" name="Frame 2"/>
+                <wp:cNvGraphicFramePr/>
+                <a:graphic xmlns:a="http://schemas.openxmlformats.org/drawingml/2006/main">
+                  <a:graphicData uri="http://schemas.microsoft.com/office/word/2010/wordprocessingShape">
+                    <wps:wsp>
+                      <wps:cNvSpPr/>
+                      <wps:spPr>
+                        <a:xfrm>
+                          <a:off x="0" y="0"/>
+                          <a:ext cx="1135380" cy="320040"/>
+                        </a:xfrm>
+                        <a:prstGeom prst="frame">
+                          <a:avLst/>
+                        </a:prstGeom>
+                        <a:solidFill>
+                          <a:srgbClr val="FF0000"/>
+                        </a:solidFill>
+                        <a:ln>
+                          <a:solidFill>
+                            <a:schemeClr val="tx1"/>
+                          </a:solidFill>
+                        </a:ln>
+                      </wps:spPr>
+                      <wps:style>
+                        <a:lnRef idx="2">
+                          <a:schemeClr val="accent1">
+                            <a:shade val="15000"/>
+                          </a:schemeClr>
+                        </a:lnRef>
+                        <a:fillRef idx="1">
+                          <a:schemeClr val="accent1"/>
+                        </a:fillRef>
+                        <a:effectRef idx="0">
+                          <a:schemeClr val="accent1"/>
+                        </a:effectRef>
+                        <a:fontRef idx="minor">
+                          <a:schemeClr val="lt1"/>
+                        </a:fontRef>
+                      </wps:style>
+                      <wps:bodyPr rot="0" spcFirstLastPara="0" vertOverflow="overflow" horzOverflow="overflow" vert="horz" wrap="square" lIns="91440" tIns="45720" rIns="91440" bIns="45720" numCol="1" spcCol="0" rtlCol="0" fromWordArt="0" anchor="ctr" anchorCtr="0" forceAA="0" compatLnSpc="1">
+                        <a:prstTxWarp prst="textNoShape">
+                          <a:avLst/>
+                        </a:prstTxWarp>
+                        <a:noAutofit/>
+                      </wps:bodyPr>
+                    </wps:wsp>
+                  </a:graphicData>
+                </a:graphic>
+                <wp14:sizeRelH relativeFrom="margin">
+                  <wp14:pctWidth>0</wp14:pctWidth>
+                </wp14:sizeRelH>
+                <wp14:sizeRelV relativeFrom="margin">
+                  <wp14:pctHeight>0</wp14:pctHeight>
+                </wp14:sizeRelV>
+              </wp:anchor>
+            </w:drawing>
+          </mc:Choice>
+          <mc:Fallback>
+            <w:pict>
+              <v:shape w14:anchorId="5F6ACEE7" id="Frame 2" o:spid="_x0000_s1026" style="position:absolute;margin-left:358.5pt;margin-top:96.75pt;width:89.4pt;height:25.2pt;z-index:251689984;visibility:visible;mso-wrap-style:square;mso-width-percent:0;mso-height-percent:0;mso-wrap-distance-left:9pt;mso-wrap-distance-top:0;mso-wrap-distance-right:9pt;mso-wrap-distance-bottom:0;mso-position-horizontal:absolute;mso-position-horizontal-relative:text;mso-position-vertical:absolute;mso-position-vertical-relative:text;mso-width-percent:0;mso-height-percent:0;mso-width-relative:margin;mso-height-relative:margin;v-text-anchor:middle" coordsize="1135380,320040" o:gfxdata="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" path="m,l1135380,r,320040l,320040,,xm40005,40005r,240030l1095375,280035r,-240030l40005,40005xe" fillcolor="red" strokecolor="black [3213]" strokeweight="1pt">
+                <v:stroke joinstyle="miter"/>
+                <v:path arrowok="t" o:connecttype="custom" o:connectlocs="0,0;1135380,0;1135380,320040;0,320040;0,0;40005,40005;40005,280035;1095375,280035;1095375,40005;40005,40005" o:connectangles="0,0,0,0,0,0,0,0,0,0"/>
+              </v:shape>
+            </w:pict>
+          </mc:Fallback>
+        </mc:AlternateContent>
+      </w:r>
+      <w:r>
+        <w:rPr>
+          <w:noProof/>
+        </w:rPr>
+        <mc:AlternateContent>
+          <mc:Choice Requires="wps">
+            <w:drawing>
+              <wp:anchor distT="0" distB="0" distL="114300" distR="114300" simplePos="0" relativeHeight="251688960" behindDoc="0" locked="0" layoutInCell="1" allowOverlap="1" wp14:anchorId="144953AC" wp14:editId="5C1BBBEF">
+                <wp:simplePos x="0" y="0"/>
+                <wp:positionH relativeFrom="column">
+                  <wp:posOffset>2411730</wp:posOffset>
+                </wp:positionH>
+                <wp:positionV relativeFrom="paragraph">
+                  <wp:posOffset>1015365</wp:posOffset>
+                </wp:positionV>
+                <wp:extent cx="662940" cy="236220"/>
+                <wp:effectExtent l="0" t="0" r="22860" b="11430"/>
+                <wp:wrapNone/>
+                <wp:docPr id="1878618394" name="Frame 1"/>
+                <wp:cNvGraphicFramePr/>
+                <a:graphic xmlns:a="http://schemas.openxmlformats.org/drawingml/2006/main">
+                  <a:graphicData uri="http://schemas.microsoft.com/office/word/2010/wordprocessingShape">
+                    <wps:wsp>
+                      <wps:cNvSpPr/>
+                      <wps:spPr>
+                        <a:xfrm>
+                          <a:off x="0" y="0"/>
+                          <a:ext cx="662940" cy="236220"/>
+                        </a:xfrm>
+                        <a:prstGeom prst="frame">
+                          <a:avLst/>
+                        </a:prstGeom>
+                        <a:solidFill>
+                          <a:srgbClr val="FF0000"/>
+                        </a:solidFill>
+                        <a:ln>
+                          <a:solidFill>
+                            <a:schemeClr val="tx1"/>
+                          </a:solidFill>
+                        </a:ln>
+                      </wps:spPr>
+                      <wps:style>
+                        <a:lnRef idx="2">
+                          <a:schemeClr val="accent1">
+                            <a:shade val="15000"/>
+                          </a:schemeClr>
+                        </a:lnRef>
+                        <a:fillRef idx="1">
+                          <a:schemeClr val="accent1"/>
+                        </a:fillRef>
+                        <a:effectRef idx="0">
+                          <a:schemeClr val="accent1"/>
+                        </a:effectRef>
+                        <a:fontRef idx="minor">
+                          <a:schemeClr val="lt1"/>
+                        </a:fontRef>
+                      </wps:style>
+                      <wps:bodyPr rot="0" spcFirstLastPara="0" vertOverflow="overflow" horzOverflow="overflow" vert="horz" wrap="square" lIns="91440" tIns="45720" rIns="91440" bIns="45720" numCol="1" spcCol="0" rtlCol="0" fromWordArt="0" anchor="ctr" anchorCtr="0" forceAA="0" compatLnSpc="1">
+                        <a:prstTxWarp prst="textNoShape">
+                          <a:avLst/>
+                        </a:prstTxWarp>
+                        <a:noAutofit/>
+                      </wps:bodyPr>
+                    </wps:wsp>
+                  </a:graphicData>
+                </a:graphic>
+              </wp:anchor>
+            </w:drawing>
+          </mc:Choice>
+          <mc:Fallback>
+            <w:pict>
+              <v:shape w14:anchorId="528B22DF" id="Frame 1" o:spid="_x0000_s1026" style="position:absolute;margin-left:189.9pt;margin-top:79.95pt;width:52.2pt;height:18.6pt;z-index:251688960;visibility:visible;mso-wrap-style:square;mso-wrap-distance-left:9pt;mso-wrap-distance-top:0;mso-wrap-distance-right:9pt;mso-wrap-distance-bottom:0;mso-position-horizontal:absolute;mso-position-horizontal-relative:text;mso-position-vertical:absolute;mso-position-vertical-relative:text;v-text-anchor:middle" coordsize="662940,236220" o:gfxdata="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" path="m,l662940,r,236220l,236220,,xm29528,29528r,177165l633413,206693r,-177165l29528,29528xe" fillcolor="red" strokecolor="black [3213]" strokeweight="1pt">
+                <v:stroke joinstyle="miter"/>
+                <v:path arrowok="t" o:connecttype="custom" o:connectlocs="0,0;662940,0;662940,236220;0,236220;0,0;29528,29528;29528,206693;633413,206693;633413,29528;29528,29528" o:connectangles="0,0,0,0,0,0,0,0,0,0"/>
+              </v:shape>
+            </w:pict>
+          </mc:Fallback>
+        </mc:AlternateContent>
+      </w:r>
+      <w:r>
+        <w:rPr>
+          <w:noProof/>
+        </w:rPr>
+        <w:drawing>
+          <wp:inline distT="0" distB="0" distL="0" distR="0" wp14:anchorId="2F05A07C" wp14:editId="05EA74AA">
+            <wp:extent cx="6120130" cy="1998345"/>
+            <wp:effectExtent l="19050" t="19050" r="13970" b="20955"/>
+            <wp:docPr id="1072710578" name="Picture 1"/>
+            <wp:cNvGraphicFramePr>
+              <a:graphicFrameLocks xmlns:a="http://schemas.openxmlformats.org/drawingml/2006/main" noChangeAspect="1"/>
+            </wp:cNvGraphicFramePr>
+            <a:graphic xmlns:a="http://schemas.openxmlformats.org/drawingml/2006/main">
+              <a:graphicData uri="http://schemas.openxmlformats.org/drawingml/2006/picture">
+                <pic:pic xmlns:pic="http://schemas.openxmlformats.org/drawingml/2006/picture">
+                  <pic:nvPicPr>
+                    <pic:cNvPr id="1072710578" name=""/>
+                    <pic:cNvPicPr/>
+                  </pic:nvPicPr>
+                  <pic:blipFill>
+                    <a:blip r:embed="rId18"/>
+                    <a:stretch>
+                      <a:fillRect/>
+                    </a:stretch>
+                  </pic:blipFill>
+                  <pic:spPr>
+                    <a:xfrm>
+                      <a:off x="0" y="0"/>
+                      <a:ext cx="6120130" cy="1998345"/>
+                    </a:xfrm>
+                    <a:prstGeom prst="rect">
+                      <a:avLst/>
+                    </a:prstGeom>
+                    <a:ln>
+                      <a:solidFill>
+                        <a:schemeClr val="tx1"/>
+                      </a:solidFill>
+                    </a:ln>
+                  </pic:spPr>
+                </pic:pic>
+              </a:graphicData>
+            </a:graphic>
+          </wp:inline>
+        </w:drawing>
+      </w:r>
+    </w:p>
+    <w:p>
+      <w:pPr>
+        <w:rPr>
+          <w:rFonts w:eastAsiaTheme="minorEastAsia"/>
+        </w:rPr>
+      </w:pPr>
+      <w:r>
+        <w:t>Người dùng nhấn “Tìm kiếm bằng âm thanh”</w:t>
+      </w:r>
+      <m:oMath>
+        <m:r>
+          <w:rPr>
+            <w:rFonts w:ascii="Cambria Math" w:hAnsi="Cambria Math"/>
+          </w:rPr>
+          <m:t>→</m:t>
+        </m:r>
+      </m:oMath>
+      <w:r>
+        <w:rPr>
+          <w:rFonts w:eastAsiaTheme="minorEastAsia"/>
+        </w:rPr>
+        <w:t xml:space="preserve"> xuất hiện thoại cho phép upload file âm thanh tìm kiếm lên đó.</w:t>
+      </w:r>
+    </w:p>
+    <w:p>
+      <w:r>
+        <w:rPr>
+          <w:noProof/>
+        </w:rPr>
+        <mc:AlternateContent>
+          <mc:Choice Requires="wps">
+            <w:drawing>
+              <wp:anchor distT="0" distB="0" distL="114300" distR="114300" simplePos="0" relativeHeight="251691008" behindDoc="0" locked="0" layoutInCell="1" allowOverlap="1" wp14:anchorId="0E8A5967" wp14:editId="6C948E5F">
+                <wp:simplePos x="0" y="0"/>
+                <wp:positionH relativeFrom="column">
+                  <wp:posOffset>1223010</wp:posOffset>
+                </wp:positionH>
+                <wp:positionV relativeFrom="paragraph">
+                  <wp:posOffset>844550</wp:posOffset>
+                </wp:positionV>
+                <wp:extent cx="3360420" cy="1409700"/>
+                <wp:effectExtent l="0" t="0" r="11430" b="19050"/>
+                <wp:wrapNone/>
+                <wp:docPr id="1806536868" name="Frame 3"/>
+                <wp:cNvGraphicFramePr/>
+                <a:graphic xmlns:a="http://schemas.openxmlformats.org/drawingml/2006/main">
+                  <a:graphicData uri="http://schemas.microsoft.com/office/word/2010/wordprocessingShape">
+                    <wps:wsp>
+                      <wps:cNvSpPr/>
+                      <wps:spPr>
+                        <a:xfrm>
+                          <a:off x="0" y="0"/>
+                          <a:ext cx="3360420" cy="1409700"/>
+                        </a:xfrm>
+                        <a:prstGeom prst="frame">
+                          <a:avLst>
+                            <a:gd name="adj1" fmla="val 3851"/>
+                          </a:avLst>
+                        </a:prstGeom>
+                        <a:solidFill>
+                          <a:srgbClr val="FF0000"/>
+                        </a:solidFill>
+                      </wps:spPr>
+                      <wps:style>
+                        <a:lnRef idx="2">
+                          <a:schemeClr val="accent1">
+                            <a:shade val="15000"/>
+                          </a:schemeClr>
+                        </a:lnRef>
+                        <a:fillRef idx="1">
+                          <a:schemeClr val="accent1"/>
+                        </a:fillRef>
+                        <a:effectRef idx="0">
+                          <a:schemeClr val="accent1"/>
+                        </a:effectRef>
+                        <a:fontRef idx="minor">
+                          <a:schemeClr val="lt1"/>
+                        </a:fontRef>
+                      </wps:style>
+                      <wps:bodyPr rot="0" spcFirstLastPara="0" vertOverflow="overflow" horzOverflow="overflow" vert="horz" wrap="square" lIns="91440" tIns="45720" rIns="91440" bIns="45720" numCol="1" spcCol="0" rtlCol="0" fromWordArt="0" anchor="ctr" anchorCtr="0" forceAA="0" compatLnSpc="1">
+                        <a:prstTxWarp prst="textNoShape">
+                          <a:avLst/>
+                        </a:prstTxWarp>
+                        <a:noAutofit/>
+                      </wps:bodyPr>
+                    </wps:wsp>
+                  </a:graphicData>
+                </a:graphic>
+              </wp:anchor>
+            </w:drawing>
+          </mc:Choice>
+          <mc:Fallback>
+            <w:pict>
+              <v:shape w14:anchorId="78E46419" id="Frame 3" o:spid="_x0000_s1026" style="position:absolute;margin-left:96.3pt;margin-top:66.5pt;width:264.6pt;height:111pt;z-index:251691008;visibility:visible;mso-wrap-style:square;mso-wrap-distance-left:9pt;mso-wrap-distance-top:0;mso-wrap-distance-right:9pt;mso-wrap-distance-bottom:0;mso-position-horizontal:absolute;mso-position-horizontal-relative:text;mso-position-vertical:absolute;mso-position-vertical-relative:text;v-text-anchor:middle" coordsize="3360420,1409700" o:gfxdata="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" path="m,l3360420,r,1409700l,1409700,,xm54288,54288r,1301124l3306132,1355412r,-1301124l54288,54288xe" fillcolor="red" strokecolor="#091723 [484]" strokeweight="1pt">
+                <v:stroke joinstyle="miter"/>
+                <v:path arrowok="t" o:connecttype="custom" o:connectlocs="0,0;3360420,0;3360420,1409700;0,1409700;0,0;54288,54288;54288,1355412;3306132,1355412;3306132,54288;54288,54288" o:connectangles="0,0,0,0,0,0,0,0,0,0"/>
+              </v:shape>
+            </w:pict>
+          </mc:Fallback>
+        </mc:AlternateContent>
+      </w:r>
+      <w:r>
+        <w:rPr>
+          <w:noProof/>
+        </w:rPr>
+        <w:drawing>
+          <wp:inline distT="0" distB="0" distL="0" distR="0" wp14:anchorId="1A26B711" wp14:editId="5A49D806">
+            <wp:extent cx="6120130" cy="3409315"/>
+            <wp:effectExtent l="19050" t="19050" r="13970" b="19685"/>
+            <wp:docPr id="1262026368" name="Picture 1"/>
+            <wp:cNvGraphicFramePr>
+              <a:graphicFrameLocks xmlns:a="http://schemas.openxmlformats.org/drawingml/2006/main" noChangeAspect="1"/>
+            </wp:cNvGraphicFramePr>
+            <a:graphic xmlns:a="http://schemas.openxmlformats.org/drawingml/2006/main">
+              <a:graphicData uri="http://schemas.openxmlformats.org/drawingml/2006/picture">
+                <pic:pic xmlns:pic="http://schemas.openxmlformats.org/drawingml/2006/picture">
+                  <pic:nvPicPr>
+                    <pic:cNvPr id="1262026368" name=""/>
+                    <pic:cNvPicPr/>
+                  </pic:nvPicPr>
+                  <pic:blipFill>
+                    <a:blip r:embed="rId19"/>
+                    <a:stretch>
+                      <a:fillRect/>
+                    </a:stretch>
+                  </pic:blipFill>
+                  <pic:spPr>
+                    <a:xfrm>
+                      <a:off x="0" y="0"/>
+                      <a:ext cx="6120130" cy="3409315"/>
+                    </a:xfrm>
+                    <a:prstGeom prst="rect">
+                      <a:avLst/>
+                    </a:prstGeom>
+                    <a:ln>
+                      <a:solidFill>
+                        <a:schemeClr val="tx1"/>
+                      </a:solidFill>
+                    </a:ln>
+                  </pic:spPr>
+                </pic:pic>
+              </a:graphicData>
+            </a:graphic>
+          </wp:inline>
+        </w:drawing>
+      </w:r>
+    </w:p>
+    <w:p>
+      <w:r>
+        <w:t>Điều kiện có thể upload file âm thanh:</w:t>
+      </w:r>
+    </w:p>
+    <w:p>
+      <w:pPr>
+        <w:pStyle w:val="ListParagraph"/>
+        <w:numPr>
+          <w:ilvl w:val="0"/>
+          <w:numId w:val="13"/>
+        </w:numPr>
+      </w:pPr>
+      <w:r>
+        <w:t>Định dạng âm thanh là MP3 và WAV</w:t>
+      </w:r>
+    </w:p>
+    <w:p>
+      <w:pPr>
+        <w:pStyle w:val="ListParagraph"/>
+        <w:numPr>
+          <w:ilvl w:val="0"/>
+          <w:numId w:val="13"/>
+        </w:numPr>
+      </w:pPr>
+      <w:r>
+        <w:t>Tệp có dung lượng dưới 60 MB</w:t>
+      </w:r>
+    </w:p>
+    <w:p>
       <w:pPr>
         <w:pStyle w:val="Heading3"/>
         <w:numPr>
@@ -12039,6 +12435,529 @@
       </w:r>
       <w:bookmarkEnd w:id="30"/>
     </w:p>
+    <w:p>
+      <w:pPr>
+        <w:pStyle w:val="ListParagraph"/>
+        <w:numPr>
+          <w:ilvl w:val="0"/>
+          <w:numId w:val="16"/>
+        </w:numPr>
+        <w:ind w:left="426"/>
+      </w:pPr>
+      <w:r>
+        <w:t>Các điều kiện kiểm thử:</w:t>
+      </w:r>
+    </w:p>
+    <w:p>
+      <w:pPr>
+        <w:pStyle w:val="ListParagraph"/>
+        <w:numPr>
+          <w:ilvl w:val="0"/>
+          <w:numId w:val="14"/>
+        </w:numPr>
+      </w:pPr>
+      <w:r>
+        <w:t>Định dạng tệp là MP3 và WAV</w:t>
+      </w:r>
+    </w:p>
+    <w:p>
+      <w:pPr>
+        <w:pStyle w:val="ListParagraph"/>
+        <w:numPr>
+          <w:ilvl w:val="0"/>
+          <w:numId w:val="14"/>
+        </w:numPr>
+      </w:pPr>
+      <w:r>
+        <w:t>Dung lượng tệp dưới 60 MB</w:t>
+      </w:r>
+    </w:p>
+    <w:p>
+      <w:pPr>
+        <w:pStyle w:val="ListParagraph"/>
+        <w:numPr>
+          <w:ilvl w:val="0"/>
+          <w:numId w:val="16"/>
+        </w:numPr>
+        <w:ind w:left="426"/>
+      </w:pPr>
+      <w:r>
+        <w:t>Các hành động có thể xảy ra:</w:t>
+      </w:r>
+    </w:p>
+    <w:p>
+      <w:pPr>
+        <w:pStyle w:val="ListParagraph"/>
+        <w:numPr>
+          <w:ilvl w:val="0"/>
+          <w:numId w:val="15"/>
+        </w:numPr>
+      </w:pPr>
+      <w:r>
+        <w:t xml:space="preserve">HD1: </w:t>
+      </w:r>
+      <w:r>
+        <w:t>Loại tệp không được hỗ trợ - vui lòng thử tệp khác.</w:t>
+      </w:r>
+    </w:p>
+    <w:p>
+      <w:pPr>
+        <w:pStyle w:val="ListParagraph"/>
+        <w:numPr>
+          <w:ilvl w:val="0"/>
+          <w:numId w:val="15"/>
+        </w:numPr>
+      </w:pPr>
+      <w:r>
+        <w:t>HD2: Upload tệp thành công-Hiện thị kết quả tìm kiếm</w:t>
+      </w:r>
+    </w:p>
+    <w:p>
+      <w:pPr>
+        <w:pStyle w:val="ListParagraph"/>
+        <w:numPr>
+          <w:ilvl w:val="0"/>
+          <w:numId w:val="17"/>
+        </w:numPr>
+        <w:ind w:left="426" w:hanging="284"/>
+      </w:pPr>
+      <w:r>
+        <w:t>Bảng quyết định</w:t>
+      </w:r>
+    </w:p>
+    <w:tbl>
+      <w:tblPr>
+        <w:tblStyle w:val="TableGrid"/>
+        <w:tblW w:w="0" w:type="auto"/>
+        <w:tblInd w:w="142" w:type="dxa"/>
+        <w:tblLook w:val="04A0" w:firstRow="1" w:lastRow="0" w:firstColumn="1" w:lastColumn="0" w:noHBand="0" w:noVBand="1"/>
+      </w:tblPr>
+      <w:tblGrid>
+        <w:gridCol w:w="1554"/>
+        <w:gridCol w:w="2333"/>
+        <w:gridCol w:w="1908"/>
+        <w:gridCol w:w="1908"/>
+        <w:gridCol w:w="1783"/>
+      </w:tblGrid>
+      <w:tr>
+        <w:tc>
+          <w:tcPr>
+            <w:tcW w:w="1554" w:type="dxa"/>
+            <w:tcBorders>
+              <w:bottom w:val="nil"/>
+            </w:tcBorders>
+            <w:shd w:val="clear" w:color="auto" w:fill="FFFF00"/>
+          </w:tcPr>
+          <w:p>
+            <w:pPr>
+              <w:jc w:val="center"/>
+              <w:rPr>
+                <w:b/>
+                <w:bCs/>
+                <w:highlight w:val="yellow"/>
+              </w:rPr>
+            </w:pPr>
+            <w:r>
+              <w:rPr>
+                <w:b/>
+                <w:bCs/>
+                <w:highlight w:val="yellow"/>
+              </w:rPr>
+              <w:t>Test case</w:t>
+            </w:r>
+          </w:p>
+        </w:tc>
+        <w:tc>
+          <w:tcPr>
+            <w:tcW w:w="2333" w:type="dxa"/>
+            <w:shd w:val="clear" w:color="auto" w:fill="FFFF00"/>
+          </w:tcPr>
+          <w:p>
+            <w:pPr>
+              <w:jc w:val="center"/>
+            </w:pPr>
+          </w:p>
+        </w:tc>
+        <w:tc>
+          <w:tcPr>
+            <w:tcW w:w="1908" w:type="dxa"/>
+            <w:shd w:val="clear" w:color="auto" w:fill="FFFF00"/>
+          </w:tcPr>
+          <w:p>
+            <w:pPr>
+              <w:jc w:val="center"/>
+              <w:rPr>
+                <w:b/>
+                <w:bCs/>
+              </w:rPr>
+            </w:pPr>
+            <w:r>
+              <w:rPr>
+                <w:b/>
+                <w:bCs/>
+              </w:rPr>
+              <w:t>TC1</w:t>
+            </w:r>
+          </w:p>
+        </w:tc>
+        <w:tc>
+          <w:tcPr>
+            <w:tcW w:w="1908" w:type="dxa"/>
+            <w:shd w:val="clear" w:color="auto" w:fill="FFFF00"/>
+          </w:tcPr>
+          <w:p>
+            <w:pPr>
+              <w:jc w:val="center"/>
+              <w:rPr>
+                <w:b/>
+                <w:bCs/>
+              </w:rPr>
+            </w:pPr>
+            <w:r>
+              <w:rPr>
+                <w:b/>
+                <w:bCs/>
+              </w:rPr>
+              <w:t>TC2</w:t>
+            </w:r>
+          </w:p>
+        </w:tc>
+        <w:tc>
+          <w:tcPr>
+            <w:tcW w:w="1783" w:type="dxa"/>
+            <w:shd w:val="clear" w:color="auto" w:fill="FFFF00"/>
+          </w:tcPr>
+          <w:p>
+            <w:pPr>
+              <w:jc w:val="center"/>
+              <w:rPr>
+                <w:b/>
+                <w:bCs/>
+              </w:rPr>
+            </w:pPr>
+            <w:r>
+              <w:rPr>
+                <w:b/>
+                <w:bCs/>
+              </w:rPr>
+              <w:t>TC3</w:t>
+            </w:r>
+          </w:p>
+        </w:tc>
+      </w:tr>
+      <w:tr>
+        <w:tc>
+          <w:tcPr>
+            <w:tcW w:w="1554" w:type="dxa"/>
+            <w:vMerge w:val="restart"/>
+            <w:shd w:val="clear" w:color="auto" w:fill="FFFF00"/>
+          </w:tcPr>
+          <w:p>
+            <w:pPr>
+              <w:jc w:val="center"/>
+              <w:rPr>
+                <w:b/>
+                <w:bCs/>
+                <w:highlight w:val="yellow"/>
+              </w:rPr>
+            </w:pPr>
+            <w:r>
+              <w:rPr>
+                <w:b/>
+                <w:bCs/>
+                <w:highlight w:val="yellow"/>
+              </w:rPr>
+              <w:t>Điều kiện</w:t>
+            </w:r>
+          </w:p>
+        </w:tc>
+        <w:tc>
+          <w:tcPr>
+            <w:tcW w:w="2333" w:type="dxa"/>
+            <w:shd w:val="clear" w:color="auto" w:fill="D9D9D9" w:themeFill="background1" w:themeFillShade="D9"/>
+          </w:tcPr>
+          <w:p>
+            <w:pPr>
+              <w:jc w:val="center"/>
+            </w:pPr>
+            <w:r>
+              <w:t>Định dạng tệp</w:t>
+            </w:r>
+          </w:p>
+        </w:tc>
+        <w:tc>
+          <w:tcPr>
+            <w:tcW w:w="1908" w:type="dxa"/>
+            <w:shd w:val="clear" w:color="auto" w:fill="D9D9D9" w:themeFill="background1" w:themeFillShade="D9"/>
+          </w:tcPr>
+          <w:p>
+            <w:pPr>
+              <w:jc w:val="center"/>
+            </w:pPr>
+            <w:r>
+              <w:t>T</w:t>
+            </w:r>
+          </w:p>
+        </w:tc>
+        <w:tc>
+          <w:tcPr>
+            <w:tcW w:w="1908" w:type="dxa"/>
+            <w:shd w:val="clear" w:color="auto" w:fill="D9D9D9" w:themeFill="background1" w:themeFillShade="D9"/>
+          </w:tcPr>
+          <w:p>
+            <w:pPr>
+              <w:jc w:val="center"/>
+            </w:pPr>
+            <w:r>
+              <w:t>F</w:t>
+            </w:r>
+          </w:p>
+        </w:tc>
+        <w:tc>
+          <w:tcPr>
+            <w:tcW w:w="1783" w:type="dxa"/>
+            <w:shd w:val="clear" w:color="auto" w:fill="D9D9D9" w:themeFill="background1" w:themeFillShade="D9"/>
+          </w:tcPr>
+          <w:p>
+            <w:pPr>
+              <w:jc w:val="center"/>
+            </w:pPr>
+            <w:r>
+              <w:t>-</w:t>
+            </w:r>
+          </w:p>
+        </w:tc>
+      </w:tr>
+      <w:tr>
+        <w:tc>
+          <w:tcPr>
+            <w:tcW w:w="1554" w:type="dxa"/>
+            <w:vMerge/>
+            <w:tcBorders>
+              <w:bottom w:val="single" w:sz="4" w:space="0" w:color="auto"/>
+            </w:tcBorders>
+            <w:shd w:val="clear" w:color="auto" w:fill="FFFF00"/>
+          </w:tcPr>
+          <w:p>
+            <w:pPr>
+              <w:jc w:val="center"/>
+              <w:rPr>
+                <w:b/>
+                <w:bCs/>
+                <w:highlight w:val="yellow"/>
+              </w:rPr>
+            </w:pPr>
+          </w:p>
+        </w:tc>
+        <w:tc>
+          <w:tcPr>
+            <w:tcW w:w="2333" w:type="dxa"/>
+            <w:shd w:val="clear" w:color="auto" w:fill="D9D9D9" w:themeFill="background1" w:themeFillShade="D9"/>
+          </w:tcPr>
+          <w:p>
+            <w:pPr>
+              <w:jc w:val="center"/>
+            </w:pPr>
+            <w:r>
+              <w:t xml:space="preserve">Dung lượng </w:t>
+            </w:r>
+            <m:oMath>
+              <m:r>
+                <w:rPr>
+                  <w:rFonts w:ascii="Cambria Math" w:hAnsi="Cambria Math"/>
+                </w:rPr>
+                <m:t xml:space="preserve">≤ </m:t>
+              </m:r>
+            </m:oMath>
+            <w:r>
+              <w:rPr>
+                <w:rFonts w:eastAsiaTheme="minorEastAsia"/>
+              </w:rPr>
+              <w:t>60</w:t>
+            </w:r>
+          </w:p>
+        </w:tc>
+        <w:tc>
+          <w:tcPr>
+            <w:tcW w:w="1908" w:type="dxa"/>
+            <w:shd w:val="clear" w:color="auto" w:fill="D9D9D9" w:themeFill="background1" w:themeFillShade="D9"/>
+          </w:tcPr>
+          <w:p>
+            <w:pPr>
+              <w:jc w:val="center"/>
+            </w:pPr>
+            <w:r>
+              <w:t>T</w:t>
+            </w:r>
+          </w:p>
+        </w:tc>
+        <w:tc>
+          <w:tcPr>
+            <w:tcW w:w="1908" w:type="dxa"/>
+            <w:shd w:val="clear" w:color="auto" w:fill="D9D9D9" w:themeFill="background1" w:themeFillShade="D9"/>
+          </w:tcPr>
+          <w:p>
+            <w:pPr>
+              <w:jc w:val="center"/>
+            </w:pPr>
+            <w:r>
+              <w:t>-</w:t>
+            </w:r>
+          </w:p>
+        </w:tc>
+        <w:tc>
+          <w:tcPr>
+            <w:tcW w:w="1783" w:type="dxa"/>
+            <w:shd w:val="clear" w:color="auto" w:fill="D9D9D9" w:themeFill="background1" w:themeFillShade="D9"/>
+          </w:tcPr>
+          <w:p>
+            <w:pPr>
+              <w:jc w:val="center"/>
+            </w:pPr>
+            <w:r>
+              <w:t>F</w:t>
+            </w:r>
+          </w:p>
+        </w:tc>
+      </w:tr>
+      <w:tr>
+        <w:tc>
+          <w:tcPr>
+            <w:tcW w:w="1554" w:type="dxa"/>
+            <w:vMerge w:val="restart"/>
+            <w:shd w:val="clear" w:color="auto" w:fill="FFFF00"/>
+          </w:tcPr>
+          <w:p>
+            <w:pPr>
+              <w:jc w:val="center"/>
+              <w:rPr>
+                <w:b/>
+                <w:bCs/>
+                <w:highlight w:val="yellow"/>
+              </w:rPr>
+            </w:pPr>
+            <w:r>
+              <w:rPr>
+                <w:b/>
+                <w:bCs/>
+                <w:highlight w:val="yellow"/>
+              </w:rPr>
+              <w:t>Hành động</w:t>
+            </w:r>
+          </w:p>
+        </w:tc>
+        <w:tc>
+          <w:tcPr>
+            <w:tcW w:w="2333" w:type="dxa"/>
+          </w:tcPr>
+          <w:p>
+            <w:pPr>
+              <w:jc w:val="center"/>
+            </w:pPr>
+            <w:r>
+              <w:t>HD1</w:t>
+            </w:r>
+          </w:p>
+        </w:tc>
+        <w:tc>
+          <w:tcPr>
+            <w:tcW w:w="1908" w:type="dxa"/>
+          </w:tcPr>
+          <w:p>
+            <w:pPr>
+              <w:jc w:val="center"/>
+            </w:pPr>
+          </w:p>
+        </w:tc>
+        <w:tc>
+          <w:tcPr>
+            <w:tcW w:w="1908" w:type="dxa"/>
+          </w:tcPr>
+          <w:p>
+            <w:pPr>
+              <w:jc w:val="center"/>
+            </w:pPr>
+            <w:r>
+              <w:t>Y</w:t>
+            </w:r>
+          </w:p>
+        </w:tc>
+        <w:tc>
+          <w:tcPr>
+            <w:tcW w:w="1783" w:type="dxa"/>
+          </w:tcPr>
+          <w:p>
+            <w:pPr>
+              <w:jc w:val="center"/>
+            </w:pPr>
+            <w:r>
+              <w:t>Y</w:t>
+            </w:r>
+          </w:p>
+        </w:tc>
+      </w:tr>
+      <w:tr>
+        <w:tc>
+          <w:tcPr>
+            <w:tcW w:w="1554" w:type="dxa"/>
+            <w:vMerge/>
+            <w:shd w:val="clear" w:color="auto" w:fill="FFFF00"/>
+          </w:tcPr>
+          <w:p>
+            <w:pPr>
+              <w:jc w:val="center"/>
+            </w:pPr>
+          </w:p>
+        </w:tc>
+        <w:tc>
+          <w:tcPr>
+            <w:tcW w:w="2333" w:type="dxa"/>
+          </w:tcPr>
+          <w:p>
+            <w:pPr>
+              <w:jc w:val="center"/>
+            </w:pPr>
+            <w:r>
+              <w:t>HD2</w:t>
+            </w:r>
+          </w:p>
+        </w:tc>
+        <w:tc>
+          <w:tcPr>
+            <w:tcW w:w="1908" w:type="dxa"/>
+          </w:tcPr>
+          <w:p>
+            <w:pPr>
+              <w:jc w:val="center"/>
+            </w:pPr>
+            <w:r>
+              <w:t>Y</w:t>
+            </w:r>
+          </w:p>
+        </w:tc>
+        <w:tc>
+          <w:tcPr>
+            <w:tcW w:w="1908" w:type="dxa"/>
+          </w:tcPr>
+          <w:p>
+            <w:pPr>
+              <w:jc w:val="center"/>
+            </w:pPr>
+          </w:p>
+        </w:tc>
+        <w:tc>
+          <w:tcPr>
+            <w:tcW w:w="1783" w:type="dxa"/>
+          </w:tcPr>
+          <w:p>
+            <w:pPr>
+              <w:jc w:val="center"/>
+            </w:pPr>
+          </w:p>
+        </w:tc>
+      </w:tr>
+    </w:tbl>
+    <w:p/>
     <w:p>
       <w:pPr>
         <w:pStyle w:val="Heading3"/>
@@ -12931,13 +13850,13 @@
     </w:lvl>
   </w:abstractNum>
   <w:abstractNum w:abstractNumId="1" w15:restartNumberingAfterBreak="0">
-    <w:nsid w:val="146937B9"/>
+    <w:nsid w:val="10843DAB"/>
     <w:multiLevelType w:val="hybridMultilevel"/>
-    <w:tmpl w:val="FCAC0928"/>
-    <w:lvl w:ilvl="0" w:tplc="04090001">
+    <w:tmpl w:val="1AC0976A"/>
+    <w:lvl w:ilvl="0" w:tplc="78FE23E6">
       <w:start w:val="1"/>
       <w:numFmt w:val="bullet"/>
-      <w:lvlText w:val=""/>
+      <w:lvlText w:val=""/>
       <w:lvlJc w:val="left"/>
       <w:pPr>
         <w:ind w:left="720" w:hanging="360"/>
@@ -13044,16 +13963,16 @@
     </w:lvl>
   </w:abstractNum>
   <w:abstractNum w:abstractNumId="2" w15:restartNumberingAfterBreak="0">
-    <w:nsid w:val="18E25718"/>
+    <w:nsid w:val="146937B9"/>
     <w:multiLevelType w:val="hybridMultilevel"/>
-    <w:tmpl w:val="FD4CE1EC"/>
-    <w:lvl w:ilvl="0" w:tplc="78FE23E6">
+    <w:tmpl w:val="FCAC0928"/>
+    <w:lvl w:ilvl="0" w:tplc="04090001">
       <w:start w:val="1"/>
       <w:numFmt w:val="bullet"/>
-      <w:lvlText w:val=""/>
+      <w:lvlText w:val=""/>
       <w:lvlJc w:val="left"/>
       <w:pPr>
-        <w:ind w:left="936" w:hanging="360"/>
+        <w:ind w:left="720" w:hanging="360"/>
       </w:pPr>
       <w:rPr>
         <w:rFonts w:ascii="Symbol" w:hAnsi="Symbol" w:hint="default"/>
@@ -13065,7 +13984,7 @@
       <w:lvlText w:val="o"/>
       <w:lvlJc w:val="left"/>
       <w:pPr>
-        <w:ind w:left="1656" w:hanging="360"/>
+        <w:ind w:left="1440" w:hanging="360"/>
       </w:pPr>
       <w:rPr>
         <w:rFonts w:ascii="Courier New" w:hAnsi="Courier New" w:cs="Courier New" w:hint="default"/>
@@ -13077,7 +13996,7 @@
       <w:lvlText w:val=""/>
       <w:lvlJc w:val="left"/>
       <w:pPr>
-        <w:ind w:left="2376" w:hanging="360"/>
+        <w:ind w:left="2160" w:hanging="360"/>
       </w:pPr>
       <w:rPr>
         <w:rFonts w:ascii="Wingdings" w:hAnsi="Wingdings" w:hint="default"/>
@@ -13089,7 +14008,7 @@
       <w:lvlText w:val=""/>
       <w:lvlJc w:val="left"/>
       <w:pPr>
-        <w:ind w:left="3096" w:hanging="360"/>
+        <w:ind w:left="2880" w:hanging="360"/>
       </w:pPr>
       <w:rPr>
         <w:rFonts w:ascii="Symbol" w:hAnsi="Symbol" w:hint="default"/>
@@ -13101,7 +14020,7 @@
       <w:lvlText w:val="o"/>
       <w:lvlJc w:val="left"/>
       <w:pPr>
-        <w:ind w:left="3816" w:hanging="360"/>
+        <w:ind w:left="3600" w:hanging="360"/>
       </w:pPr>
       <w:rPr>
         <w:rFonts w:ascii="Courier New" w:hAnsi="Courier New" w:cs="Courier New" w:hint="default"/>
@@ -13113,7 +14032,7 @@
       <w:lvlText w:val=""/>
       <w:lvlJc w:val="left"/>
       <w:pPr>
-        <w:ind w:left="4536" w:hanging="360"/>
+        <w:ind w:left="4320" w:hanging="360"/>
       </w:pPr>
       <w:rPr>
         <w:rFonts w:ascii="Wingdings" w:hAnsi="Wingdings" w:hint="default"/>
@@ -13125,7 +14044,7 @@
       <w:lvlText w:val=""/>
       <w:lvlJc w:val="left"/>
       <w:pPr>
-        <w:ind w:left="5256" w:hanging="360"/>
+        <w:ind w:left="5040" w:hanging="360"/>
       </w:pPr>
       <w:rPr>
         <w:rFonts w:ascii="Symbol" w:hAnsi="Symbol" w:hint="default"/>
@@ -13137,7 +14056,7 @@
       <w:lvlText w:val="o"/>
       <w:lvlJc w:val="left"/>
       <w:pPr>
-        <w:ind w:left="5976" w:hanging="360"/>
+        <w:ind w:left="5760" w:hanging="360"/>
       </w:pPr>
       <w:rPr>
         <w:rFonts w:ascii="Courier New" w:hAnsi="Courier New" w:cs="Courier New" w:hint="default"/>
@@ -13149,7 +14068,7 @@
       <w:lvlText w:val=""/>
       <w:lvlJc w:val="left"/>
       <w:pPr>
-        <w:ind w:left="6696" w:hanging="360"/>
+        <w:ind w:left="6480" w:hanging="360"/>
       </w:pPr>
       <w:rPr>
         <w:rFonts w:ascii="Wingdings" w:hAnsi="Wingdings" w:hint="default"/>
@@ -13157,16 +14076,129 @@
     </w:lvl>
   </w:abstractNum>
   <w:abstractNum w:abstractNumId="3" w15:restartNumberingAfterBreak="0">
-    <w:nsid w:val="21F90551"/>
+    <w:nsid w:val="152971A5"/>
     <w:multiLevelType w:val="hybridMultilevel"/>
-    <w:tmpl w:val="61324074"/>
-    <w:lvl w:ilvl="0" w:tplc="04090001">
+    <w:tmpl w:val="11485328"/>
+    <w:lvl w:ilvl="0" w:tplc="0409000B">
+      <w:start w:val="1"/>
+      <w:numFmt w:val="bullet"/>
+      <w:lvlText w:val=""/>
+      <w:lvlJc w:val="left"/>
+      <w:pPr>
+        <w:ind w:left="720" w:hanging="360"/>
+      </w:pPr>
+      <w:rPr>
+        <w:rFonts w:ascii="Wingdings" w:hAnsi="Wingdings" w:hint="default"/>
+      </w:rPr>
+    </w:lvl>
+    <w:lvl w:ilvl="1" w:tplc="04090003" w:tentative="1">
+      <w:start w:val="1"/>
+      <w:numFmt w:val="bullet"/>
+      <w:lvlText w:val="o"/>
+      <w:lvlJc w:val="left"/>
+      <w:pPr>
+        <w:ind w:left="1440" w:hanging="360"/>
+      </w:pPr>
+      <w:rPr>
+        <w:rFonts w:ascii="Courier New" w:hAnsi="Courier New" w:cs="Courier New" w:hint="default"/>
+      </w:rPr>
+    </w:lvl>
+    <w:lvl w:ilvl="2" w:tplc="04090005" w:tentative="1">
+      <w:start w:val="1"/>
+      <w:numFmt w:val="bullet"/>
+      <w:lvlText w:val=""/>
+      <w:lvlJc w:val="left"/>
+      <w:pPr>
+        <w:ind w:left="2160" w:hanging="360"/>
+      </w:pPr>
+      <w:rPr>
+        <w:rFonts w:ascii="Wingdings" w:hAnsi="Wingdings" w:hint="default"/>
+      </w:rPr>
+    </w:lvl>
+    <w:lvl w:ilvl="3" w:tplc="04090001" w:tentative="1">
       <w:start w:val="1"/>
       <w:numFmt w:val="bullet"/>
       <w:lvlText w:val=""/>
       <w:lvlJc w:val="left"/>
       <w:pPr>
-        <w:ind w:left="720" w:hanging="360"/>
+        <w:ind w:left="2880" w:hanging="360"/>
+      </w:pPr>
+      <w:rPr>
+        <w:rFonts w:ascii="Symbol" w:hAnsi="Symbol" w:hint="default"/>
+      </w:rPr>
+    </w:lvl>
+    <w:lvl w:ilvl="4" w:tplc="04090003" w:tentative="1">
+      <w:start w:val="1"/>
+      <w:numFmt w:val="bullet"/>
+      <w:lvlText w:val="o"/>
+      <w:lvlJc w:val="left"/>
+      <w:pPr>
+        <w:ind w:left="3600" w:hanging="360"/>
+      </w:pPr>
+      <w:rPr>
+        <w:rFonts w:ascii="Courier New" w:hAnsi="Courier New" w:cs="Courier New" w:hint="default"/>
+      </w:rPr>
+    </w:lvl>
+    <w:lvl w:ilvl="5" w:tplc="04090005" w:tentative="1">
+      <w:start w:val="1"/>
+      <w:numFmt w:val="bullet"/>
+      <w:lvlText w:val=""/>
+      <w:lvlJc w:val="left"/>
+      <w:pPr>
+        <w:ind w:left="4320" w:hanging="360"/>
+      </w:pPr>
+      <w:rPr>
+        <w:rFonts w:ascii="Wingdings" w:hAnsi="Wingdings" w:hint="default"/>
+      </w:rPr>
+    </w:lvl>
+    <w:lvl w:ilvl="6" w:tplc="04090001" w:tentative="1">
+      <w:start w:val="1"/>
+      <w:numFmt w:val="bullet"/>
+      <w:lvlText w:val=""/>
+      <w:lvlJc w:val="left"/>
+      <w:pPr>
+        <w:ind w:left="5040" w:hanging="360"/>
+      </w:pPr>
+      <w:rPr>
+        <w:rFonts w:ascii="Symbol" w:hAnsi="Symbol" w:hint="default"/>
+      </w:rPr>
+    </w:lvl>
+    <w:lvl w:ilvl="7" w:tplc="04090003" w:tentative="1">
+      <w:start w:val="1"/>
+      <w:numFmt w:val="bullet"/>
+      <w:lvlText w:val="o"/>
+      <w:lvlJc w:val="left"/>
+      <w:pPr>
+        <w:ind w:left="5760" w:hanging="360"/>
+      </w:pPr>
+      <w:rPr>
+        <w:rFonts w:ascii="Courier New" w:hAnsi="Courier New" w:cs="Courier New" w:hint="default"/>
+      </w:rPr>
+    </w:lvl>
+    <w:lvl w:ilvl="8" w:tplc="04090005" w:tentative="1">
+      <w:start w:val="1"/>
+      <w:numFmt w:val="bullet"/>
+      <w:lvlText w:val=""/>
+      <w:lvlJc w:val="left"/>
+      <w:pPr>
+        <w:ind w:left="6480" w:hanging="360"/>
+      </w:pPr>
+      <w:rPr>
+        <w:rFonts w:ascii="Wingdings" w:hAnsi="Wingdings" w:hint="default"/>
+      </w:rPr>
+    </w:lvl>
+  </w:abstractNum>
+  <w:abstractNum w:abstractNumId="4" w15:restartNumberingAfterBreak="0">
+    <w:nsid w:val="18E25718"/>
+    <w:multiLevelType w:val="hybridMultilevel"/>
+    <w:tmpl w:val="FD4CE1EC"/>
+    <w:lvl w:ilvl="0" w:tplc="78FE23E6">
+      <w:start w:val="1"/>
+      <w:numFmt w:val="bullet"/>
+      <w:lvlText w:val=""/>
+      <w:lvlJc w:val="left"/>
+      <w:pPr>
+        <w:ind w:left="936" w:hanging="360"/>
       </w:pPr>
       <w:rPr>
         <w:rFonts w:ascii="Symbol" w:hAnsi="Symbol" w:hint="default"/>
@@ -13178,7 +14210,7 @@
       <w:lvlText w:val="o"/>
       <w:lvlJc w:val="left"/>
       <w:pPr>
-        <w:ind w:left="1440" w:hanging="360"/>
+        <w:ind w:left="1656" w:hanging="360"/>
       </w:pPr>
       <w:rPr>
         <w:rFonts w:ascii="Courier New" w:hAnsi="Courier New" w:cs="Courier New" w:hint="default"/>
@@ -13190,7 +14222,7 @@
       <w:lvlText w:val=""/>
       <w:lvlJc w:val="left"/>
       <w:pPr>
-        <w:ind w:left="2160" w:hanging="360"/>
+        <w:ind w:left="2376" w:hanging="360"/>
       </w:pPr>
       <w:rPr>
         <w:rFonts w:ascii="Wingdings" w:hAnsi="Wingdings" w:hint="default"/>
@@ -13202,7 +14234,7 @@
       <w:lvlText w:val=""/>
       <w:lvlJc w:val="left"/>
       <w:pPr>
-        <w:ind w:left="2880" w:hanging="360"/>
+        <w:ind w:left="3096" w:hanging="360"/>
       </w:pPr>
       <w:rPr>
         <w:rFonts w:ascii="Symbol" w:hAnsi="Symbol" w:hint="default"/>
@@ -13214,7 +14246,7 @@
       <w:lvlText w:val="o"/>
       <w:lvlJc w:val="left"/>
       <w:pPr>
-        <w:ind w:left="3600" w:hanging="360"/>
+        <w:ind w:left="3816" w:hanging="360"/>
       </w:pPr>
       <w:rPr>
         <w:rFonts w:ascii="Courier New" w:hAnsi="Courier New" w:cs="Courier New" w:hint="default"/>
@@ -13226,7 +14258,7 @@
       <w:lvlText w:val=""/>
       <w:lvlJc w:val="left"/>
       <w:pPr>
-        <w:ind w:left="4320" w:hanging="360"/>
+        <w:ind w:left="4536" w:hanging="360"/>
       </w:pPr>
       <w:rPr>
         <w:rFonts w:ascii="Wingdings" w:hAnsi="Wingdings" w:hint="default"/>
@@ -13238,7 +14270,7 @@
       <w:lvlText w:val=""/>
       <w:lvlJc w:val="left"/>
       <w:pPr>
-        <w:ind w:left="5040" w:hanging="360"/>
+        <w:ind w:left="5256" w:hanging="360"/>
       </w:pPr>
       <w:rPr>
         <w:rFonts w:ascii="Symbol" w:hAnsi="Symbol" w:hint="default"/>
@@ -13250,7 +14282,7 @@
       <w:lvlText w:val="o"/>
       <w:lvlJc w:val="left"/>
       <w:pPr>
-        <w:ind w:left="5760" w:hanging="360"/>
+        <w:ind w:left="5976" w:hanging="360"/>
       </w:pPr>
       <w:rPr>
         <w:rFonts w:ascii="Courier New" w:hAnsi="Courier New" w:cs="Courier New" w:hint="default"/>
@@ -13262,24 +14294,24 @@
       <w:lvlText w:val=""/>
       <w:lvlJc w:val="left"/>
       <w:pPr>
-        <w:ind w:left="6480" w:hanging="360"/>
+        <w:ind w:left="6696" w:hanging="360"/>
       </w:pPr>
       <w:rPr>
         <w:rFonts w:ascii="Wingdings" w:hAnsi="Wingdings" w:hint="default"/>
       </w:rPr>
     </w:lvl>
   </w:abstractNum>
-  <w:abstractNum w:abstractNumId="4" w15:restartNumberingAfterBreak="0">
-    <w:nsid w:val="36436EBD"/>
+  <w:abstractNum w:abstractNumId="5" w15:restartNumberingAfterBreak="0">
+    <w:nsid w:val="1CCF5824"/>
     <w:multiLevelType w:val="hybridMultilevel"/>
-    <w:tmpl w:val="2EDE63D2"/>
+    <w:tmpl w:val="3B325C98"/>
     <w:lvl w:ilvl="0" w:tplc="78FE23E6">
       <w:start w:val="1"/>
       <w:numFmt w:val="bullet"/>
       <w:lvlText w:val=""/>
       <w:lvlJc w:val="left"/>
       <w:pPr>
-        <w:ind w:left="1429" w:hanging="360"/>
+        <w:ind w:left="720" w:hanging="360"/>
       </w:pPr>
       <w:rPr>
         <w:rFonts w:ascii="Symbol" w:hAnsi="Symbol" w:hint="default"/>
@@ -13291,7 +14323,7 @@
       <w:lvlText w:val="o"/>
       <w:lvlJc w:val="left"/>
       <w:pPr>
-        <w:ind w:left="2149" w:hanging="360"/>
+        <w:ind w:left="1440" w:hanging="360"/>
       </w:pPr>
       <w:rPr>
         <w:rFonts w:ascii="Courier New" w:hAnsi="Courier New" w:cs="Courier New" w:hint="default"/>
@@ -13303,7 +14335,7 @@
       <w:lvlText w:val=""/>
       <w:lvlJc w:val="left"/>
       <w:pPr>
-        <w:ind w:left="2869" w:hanging="360"/>
+        <w:ind w:left="2160" w:hanging="360"/>
       </w:pPr>
       <w:rPr>
         <w:rFonts w:ascii="Wingdings" w:hAnsi="Wingdings" w:hint="default"/>
@@ -13315,7 +14347,7 @@
       <w:lvlText w:val=""/>
       <w:lvlJc w:val="left"/>
       <w:pPr>
-        <w:ind w:left="3589" w:hanging="360"/>
+        <w:ind w:left="2880" w:hanging="360"/>
       </w:pPr>
       <w:rPr>
         <w:rFonts w:ascii="Symbol" w:hAnsi="Symbol" w:hint="default"/>
@@ -13327,7 +14359,7 @@
       <w:lvlText w:val="o"/>
       <w:lvlJc w:val="left"/>
       <w:pPr>
-        <w:ind w:left="4309" w:hanging="360"/>
+        <w:ind w:left="3600" w:hanging="360"/>
       </w:pPr>
       <w:rPr>
         <w:rFonts w:ascii="Courier New" w:hAnsi="Courier New" w:cs="Courier New" w:hint="default"/>
@@ -13339,7 +14371,7 @@
       <w:lvlText w:val=""/>
       <w:lvlJc w:val="left"/>
       <w:pPr>
-        <w:ind w:left="5029" w:hanging="360"/>
+        <w:ind w:left="4320" w:hanging="360"/>
       </w:pPr>
       <w:rPr>
         <w:rFonts w:ascii="Wingdings" w:hAnsi="Wingdings" w:hint="default"/>
@@ -13351,7 +14383,7 @@
       <w:lvlText w:val=""/>
       <w:lvlJc w:val="left"/>
       <w:pPr>
-        <w:ind w:left="5749" w:hanging="360"/>
+        <w:ind w:left="5040" w:hanging="360"/>
       </w:pPr>
       <w:rPr>
         <w:rFonts w:ascii="Symbol" w:hAnsi="Symbol" w:hint="default"/>
@@ -13363,7 +14395,7 @@
       <w:lvlText w:val="o"/>
       <w:lvlJc w:val="left"/>
       <w:pPr>
-        <w:ind w:left="6469" w:hanging="360"/>
+        <w:ind w:left="5760" w:hanging="360"/>
       </w:pPr>
       <w:rPr>
         <w:rFonts w:ascii="Courier New" w:hAnsi="Courier New" w:cs="Courier New" w:hint="default"/>
@@ -13375,14 +14407,240 @@
       <w:lvlText w:val=""/>
       <w:lvlJc w:val="left"/>
       <w:pPr>
-        <w:ind w:left="7189" w:hanging="360"/>
+        <w:ind w:left="6480" w:hanging="360"/>
       </w:pPr>
       <w:rPr>
         <w:rFonts w:ascii="Wingdings" w:hAnsi="Wingdings" w:hint="default"/>
       </w:rPr>
     </w:lvl>
   </w:abstractNum>
-  <w:abstractNum w:abstractNumId="5" w15:restartNumberingAfterBreak="0">
+  <w:abstractNum w:abstractNumId="6" w15:restartNumberingAfterBreak="0">
+    <w:nsid w:val="21F90551"/>
+    <w:multiLevelType w:val="hybridMultilevel"/>
+    <w:tmpl w:val="61324074"/>
+    <w:lvl w:ilvl="0" w:tplc="04090001">
+      <w:start w:val="1"/>
+      <w:numFmt w:val="bullet"/>
+      <w:lvlText w:val=""/>
+      <w:lvlJc w:val="left"/>
+      <w:pPr>
+        <w:ind w:left="720" w:hanging="360"/>
+      </w:pPr>
+      <w:rPr>
+        <w:rFonts w:ascii="Symbol" w:hAnsi="Symbol" w:hint="default"/>
+      </w:rPr>
+    </w:lvl>
+    <w:lvl w:ilvl="1" w:tplc="04090003" w:tentative="1">
+      <w:start w:val="1"/>
+      <w:numFmt w:val="bullet"/>
+      <w:lvlText w:val="o"/>
+      <w:lvlJc w:val="left"/>
+      <w:pPr>
+        <w:ind w:left="1440" w:hanging="360"/>
+      </w:pPr>
+      <w:rPr>
+        <w:rFonts w:ascii="Courier New" w:hAnsi="Courier New" w:cs="Courier New" w:hint="default"/>
+      </w:rPr>
+    </w:lvl>
+    <w:lvl w:ilvl="2" w:tplc="04090005" w:tentative="1">
+      <w:start w:val="1"/>
+      <w:numFmt w:val="bullet"/>
+      <w:lvlText w:val=""/>
+      <w:lvlJc w:val="left"/>
+      <w:pPr>
+        <w:ind w:left="2160" w:hanging="360"/>
+      </w:pPr>
+      <w:rPr>
+        <w:rFonts w:ascii="Wingdings" w:hAnsi="Wingdings" w:hint="default"/>
+      </w:rPr>
+    </w:lvl>
+    <w:lvl w:ilvl="3" w:tplc="04090001" w:tentative="1">
+      <w:start w:val="1"/>
+      <w:numFmt w:val="bullet"/>
+      <w:lvlText w:val=""/>
+      <w:lvlJc w:val="left"/>
+      <w:pPr>
+        <w:ind w:left="2880" w:hanging="360"/>
+      </w:pPr>
+      <w:rPr>
+        <w:rFonts w:ascii="Symbol" w:hAnsi="Symbol" w:hint="default"/>
+      </w:rPr>
+    </w:lvl>
+    <w:lvl w:ilvl="4" w:tplc="04090003" w:tentative="1">
+      <w:start w:val="1"/>
+      <w:numFmt w:val="bullet"/>
+      <w:lvlText w:val="o"/>
+      <w:lvlJc w:val="left"/>
+      <w:pPr>
+        <w:ind w:left="3600" w:hanging="360"/>
+      </w:pPr>
+      <w:rPr>
+        <w:rFonts w:ascii="Courier New" w:hAnsi="Courier New" w:cs="Courier New" w:hint="default"/>
+      </w:rPr>
+    </w:lvl>
+    <w:lvl w:ilvl="5" w:tplc="04090005" w:tentative="1">
+      <w:start w:val="1"/>
+      <w:numFmt w:val="bullet"/>
+      <w:lvlText w:val=""/>
+      <w:lvlJc w:val="left"/>
+      <w:pPr>
+        <w:ind w:left="4320" w:hanging="360"/>
+      </w:pPr>
+      <w:rPr>
+        <w:rFonts w:ascii="Wingdings" w:hAnsi="Wingdings" w:hint="default"/>
+      </w:rPr>
+    </w:lvl>
+    <w:lvl w:ilvl="6" w:tplc="04090001" w:tentative="1">
+      <w:start w:val="1"/>
+      <w:numFmt w:val="bullet"/>
+      <w:lvlText w:val=""/>
+      <w:lvlJc w:val="left"/>
+      <w:pPr>
+        <w:ind w:left="5040" w:hanging="360"/>
+      </w:pPr>
+      <w:rPr>
+        <w:rFonts w:ascii="Symbol" w:hAnsi="Symbol" w:hint="default"/>
+      </w:rPr>
+    </w:lvl>
+    <w:lvl w:ilvl="7" w:tplc="04090003" w:tentative="1">
+      <w:start w:val="1"/>
+      <w:numFmt w:val="bullet"/>
+      <w:lvlText w:val="o"/>
+      <w:lvlJc w:val="left"/>
+      <w:pPr>
+        <w:ind w:left="5760" w:hanging="360"/>
+      </w:pPr>
+      <w:rPr>
+        <w:rFonts w:ascii="Courier New" w:hAnsi="Courier New" w:cs="Courier New" w:hint="default"/>
+      </w:rPr>
+    </w:lvl>
+    <w:lvl w:ilvl="8" w:tplc="04090005" w:tentative="1">
+      <w:start w:val="1"/>
+      <w:numFmt w:val="bullet"/>
+      <w:lvlText w:val=""/>
+      <w:lvlJc w:val="left"/>
+      <w:pPr>
+        <w:ind w:left="6480" w:hanging="360"/>
+      </w:pPr>
+      <w:rPr>
+        <w:rFonts w:ascii="Wingdings" w:hAnsi="Wingdings" w:hint="default"/>
+      </w:rPr>
+    </w:lvl>
+  </w:abstractNum>
+  <w:abstractNum w:abstractNumId="7" w15:restartNumberingAfterBreak="0">
+    <w:nsid w:val="36436EBD"/>
+    <w:multiLevelType w:val="hybridMultilevel"/>
+    <w:tmpl w:val="2EDE63D2"/>
+    <w:lvl w:ilvl="0" w:tplc="78FE23E6">
+      <w:start w:val="1"/>
+      <w:numFmt w:val="bullet"/>
+      <w:lvlText w:val=""/>
+      <w:lvlJc w:val="left"/>
+      <w:pPr>
+        <w:ind w:left="1429" w:hanging="360"/>
+      </w:pPr>
+      <w:rPr>
+        <w:rFonts w:ascii="Symbol" w:hAnsi="Symbol" w:hint="default"/>
+      </w:rPr>
+    </w:lvl>
+    <w:lvl w:ilvl="1" w:tplc="04090003" w:tentative="1">
+      <w:start w:val="1"/>
+      <w:numFmt w:val="bullet"/>
+      <w:lvlText w:val="o"/>
+      <w:lvlJc w:val="left"/>
+      <w:pPr>
+        <w:ind w:left="2149" w:hanging="360"/>
+      </w:pPr>
+      <w:rPr>
+        <w:rFonts w:ascii="Courier New" w:hAnsi="Courier New" w:cs="Courier New" w:hint="default"/>
+      </w:rPr>
+    </w:lvl>
+    <w:lvl w:ilvl="2" w:tplc="04090005" w:tentative="1">
+      <w:start w:val="1"/>
+      <w:numFmt w:val="bullet"/>
+      <w:lvlText w:val=""/>
+      <w:lvlJc w:val="left"/>
+      <w:pPr>
+        <w:ind w:left="2869" w:hanging="360"/>
+      </w:pPr>
+      <w:rPr>
+        <w:rFonts w:ascii="Wingdings" w:hAnsi="Wingdings" w:hint="default"/>
+      </w:rPr>
+    </w:lvl>
+    <w:lvl w:ilvl="3" w:tplc="04090001" w:tentative="1">
+      <w:start w:val="1"/>
+      <w:numFmt w:val="bullet"/>
+      <w:lvlText w:val=""/>
+      <w:lvlJc w:val="left"/>
+      <w:pPr>
+        <w:ind w:left="3589" w:hanging="360"/>
+      </w:pPr>
+      <w:rPr>
+        <w:rFonts w:ascii="Symbol" w:hAnsi="Symbol" w:hint="default"/>
+      </w:rPr>
+    </w:lvl>
+    <w:lvl w:ilvl="4" w:tplc="04090003" w:tentative="1">
+      <w:start w:val="1"/>
+      <w:numFmt w:val="bullet"/>
+      <w:lvlText w:val="o"/>
+      <w:lvlJc w:val="left"/>
+      <w:pPr>
+        <w:ind w:left="4309" w:hanging="360"/>
+      </w:pPr>
+      <w:rPr>
+        <w:rFonts w:ascii="Courier New" w:hAnsi="Courier New" w:cs="Courier New" w:hint="default"/>
+      </w:rPr>
+    </w:lvl>
+    <w:lvl w:ilvl="5" w:tplc="04090005" w:tentative="1">
+      <w:start w:val="1"/>
+      <w:numFmt w:val="bullet"/>
+      <w:lvlText w:val=""/>
+      <w:lvlJc w:val="left"/>
+      <w:pPr>
+        <w:ind w:left="5029" w:hanging="360"/>
+      </w:pPr>
+      <w:rPr>
+        <w:rFonts w:ascii="Wingdings" w:hAnsi="Wingdings" w:hint="default"/>
+      </w:rPr>
+    </w:lvl>
+    <w:lvl w:ilvl="6" w:tplc="04090001" w:tentative="1">
+      <w:start w:val="1"/>
+      <w:numFmt w:val="bullet"/>
+      <w:lvlText w:val=""/>
+      <w:lvlJc w:val="left"/>
+      <w:pPr>
+        <w:ind w:left="5749" w:hanging="360"/>
+      </w:pPr>
+      <w:rPr>
+        <w:rFonts w:ascii="Symbol" w:hAnsi="Symbol" w:hint="default"/>
+      </w:rPr>
+    </w:lvl>
+    <w:lvl w:ilvl="7" w:tplc="04090003" w:tentative="1">
+      <w:start w:val="1"/>
+      <w:numFmt w:val="bullet"/>
+      <w:lvlText w:val="o"/>
+      <w:lvlJc w:val="left"/>
+      <w:pPr>
+        <w:ind w:left="6469" w:hanging="360"/>
+      </w:pPr>
+      <w:rPr>
+        <w:rFonts w:ascii="Courier New" w:hAnsi="Courier New" w:cs="Courier New" w:hint="default"/>
+      </w:rPr>
+    </w:lvl>
+    <w:lvl w:ilvl="8" w:tplc="04090005" w:tentative="1">
+      <w:start w:val="1"/>
+      <w:numFmt w:val="bullet"/>
+      <w:lvlText w:val=""/>
+      <w:lvlJc w:val="left"/>
+      <w:pPr>
+        <w:ind w:left="7189" w:hanging="360"/>
+      </w:pPr>
+      <w:rPr>
+        <w:rFonts w:ascii="Wingdings" w:hAnsi="Wingdings" w:hint="default"/>
+      </w:rPr>
+    </w:lvl>
+  </w:abstractNum>
+  <w:abstractNum w:abstractNumId="8" w15:restartNumberingAfterBreak="0">
     <w:nsid w:val="39E42142"/>
     <w:multiLevelType w:val="hybridMultilevel"/>
     <w:tmpl w:val="CDF27502"/>
@@ -13494,7 +14752,7 @@
       </w:rPr>
     </w:lvl>
   </w:abstractNum>
-  <w:abstractNum w:abstractNumId="6" w15:restartNumberingAfterBreak="0">
+  <w:abstractNum w:abstractNumId="9" w15:restartNumberingAfterBreak="0">
     <w:nsid w:val="4ECD4833"/>
     <w:multiLevelType w:val="hybridMultilevel"/>
     <w:tmpl w:val="1CF2D5B4"/>
@@ -13607,7 +14865,7 @@
       </w:rPr>
     </w:lvl>
   </w:abstractNum>
-  <w:abstractNum w:abstractNumId="7" w15:restartNumberingAfterBreak="0">
+  <w:abstractNum w:abstractNumId="10" w15:restartNumberingAfterBreak="0">
     <w:nsid w:val="52A95D7A"/>
     <w:multiLevelType w:val="multilevel"/>
     <w:tmpl w:val="1600638A"/>
@@ -13720,7 +14978,7 @@
       </w:rPr>
     </w:lvl>
   </w:abstractNum>
-  <w:abstractNum w:abstractNumId="8" w15:restartNumberingAfterBreak="0">
+  <w:abstractNum w:abstractNumId="11" w15:restartNumberingAfterBreak="0">
     <w:nsid w:val="5D5437D0"/>
     <w:multiLevelType w:val="hybridMultilevel"/>
     <w:tmpl w:val="ED30DE66"/>
@@ -13833,10 +15091,123 @@
       </w:rPr>
     </w:lvl>
   </w:abstractNum>
-  <w:abstractNum w:abstractNumId="9" w15:restartNumberingAfterBreak="0">
-    <w:nsid w:val="71FA41A1"/>
+  <w:abstractNum w:abstractNumId="12" w15:restartNumberingAfterBreak="0">
+    <w:nsid w:val="64D208E3"/>
     <w:multiLevelType w:val="hybridMultilevel"/>
-    <w:tmpl w:val="E4542B00"/>
+    <w:tmpl w:val="19EA9732"/>
+    <w:lvl w:ilvl="0" w:tplc="0409000B">
+      <w:start w:val="1"/>
+      <w:numFmt w:val="bullet"/>
+      <w:lvlText w:val=""/>
+      <w:lvlJc w:val="left"/>
+      <w:pPr>
+        <w:ind w:left="720" w:hanging="360"/>
+      </w:pPr>
+      <w:rPr>
+        <w:rFonts w:ascii="Wingdings" w:hAnsi="Wingdings" w:hint="default"/>
+      </w:rPr>
+    </w:lvl>
+    <w:lvl w:ilvl="1" w:tplc="04090003" w:tentative="1">
+      <w:start w:val="1"/>
+      <w:numFmt w:val="bullet"/>
+      <w:lvlText w:val="o"/>
+      <w:lvlJc w:val="left"/>
+      <w:pPr>
+        <w:ind w:left="1440" w:hanging="360"/>
+      </w:pPr>
+      <w:rPr>
+        <w:rFonts w:ascii="Courier New" w:hAnsi="Courier New" w:cs="Courier New" w:hint="default"/>
+      </w:rPr>
+    </w:lvl>
+    <w:lvl w:ilvl="2" w:tplc="04090005" w:tentative="1">
+      <w:start w:val="1"/>
+      <w:numFmt w:val="bullet"/>
+      <w:lvlText w:val=""/>
+      <w:lvlJc w:val="left"/>
+      <w:pPr>
+        <w:ind w:left="2160" w:hanging="360"/>
+      </w:pPr>
+      <w:rPr>
+        <w:rFonts w:ascii="Wingdings" w:hAnsi="Wingdings" w:hint="default"/>
+      </w:rPr>
+    </w:lvl>
+    <w:lvl w:ilvl="3" w:tplc="04090001" w:tentative="1">
+      <w:start w:val="1"/>
+      <w:numFmt w:val="bullet"/>
+      <w:lvlText w:val=""/>
+      <w:lvlJc w:val="left"/>
+      <w:pPr>
+        <w:ind w:left="2880" w:hanging="360"/>
+      </w:pPr>
+      <w:rPr>
+        <w:rFonts w:ascii="Symbol" w:hAnsi="Symbol" w:hint="default"/>
+      </w:rPr>
+    </w:lvl>
+    <w:lvl w:ilvl="4" w:tplc="04090003" w:tentative="1">
+      <w:start w:val="1"/>
+      <w:numFmt w:val="bullet"/>
+      <w:lvlText w:val="o"/>
+      <w:lvlJc w:val="left"/>
+      <w:pPr>
+        <w:ind w:left="3600" w:hanging="360"/>
+      </w:pPr>
+      <w:rPr>
+        <w:rFonts w:ascii="Courier New" w:hAnsi="Courier New" w:cs="Courier New" w:hint="default"/>
+      </w:rPr>
+    </w:lvl>
+    <w:lvl w:ilvl="5" w:tplc="04090005" w:tentative="1">
+      <w:start w:val="1"/>
+      <w:numFmt w:val="bullet"/>
+      <w:lvlText w:val=""/>
+      <w:lvlJc w:val="left"/>
+      <w:pPr>
+        <w:ind w:left="4320" w:hanging="360"/>
+      </w:pPr>
+      <w:rPr>
+        <w:rFonts w:ascii="Wingdings" w:hAnsi="Wingdings" w:hint="default"/>
+      </w:rPr>
+    </w:lvl>
+    <w:lvl w:ilvl="6" w:tplc="04090001" w:tentative="1">
+      <w:start w:val="1"/>
+      <w:numFmt w:val="bullet"/>
+      <w:lvlText w:val=""/>
+      <w:lvlJc w:val="left"/>
+      <w:pPr>
+        <w:ind w:left="5040" w:hanging="360"/>
+      </w:pPr>
+      <w:rPr>
+        <w:rFonts w:ascii="Symbol" w:hAnsi="Symbol" w:hint="default"/>
+      </w:rPr>
+    </w:lvl>
+    <w:lvl w:ilvl="7" w:tplc="04090003" w:tentative="1">
+      <w:start w:val="1"/>
+      <w:numFmt w:val="bullet"/>
+      <w:lvlText w:val="o"/>
+      <w:lvlJc w:val="left"/>
+      <w:pPr>
+        <w:ind w:left="5760" w:hanging="360"/>
+      </w:pPr>
+      <w:rPr>
+        <w:rFonts w:ascii="Courier New" w:hAnsi="Courier New" w:cs="Courier New" w:hint="default"/>
+      </w:rPr>
+    </w:lvl>
+    <w:lvl w:ilvl="8" w:tplc="04090005" w:tentative="1">
+      <w:start w:val="1"/>
+      <w:numFmt w:val="bullet"/>
+      <w:lvlText w:val=""/>
+      <w:lvlJc w:val="left"/>
+      <w:pPr>
+        <w:ind w:left="6480" w:hanging="360"/>
+      </w:pPr>
+      <w:rPr>
+        <w:rFonts w:ascii="Wingdings" w:hAnsi="Wingdings" w:hint="default"/>
+      </w:rPr>
+    </w:lvl>
+  </w:abstractNum>
+  <w:abstractNum w:abstractNumId="13" w15:restartNumberingAfterBreak="0">
+    <w:nsid w:val="6B7B1C88"/>
+    <w:multiLevelType w:val="hybridMultilevel"/>
+    <w:tmpl w:val="9A6E04D6"/>
     <w:lvl w:ilvl="0" w:tplc="78FE23E6">
       <w:start w:val="1"/>
       <w:numFmt w:val="bullet"/>
@@ -13946,14 +15317,14 @@
       </w:rPr>
     </w:lvl>
   </w:abstractNum>
-  <w:abstractNum w:abstractNumId="10" w15:restartNumberingAfterBreak="0">
-    <w:nsid w:val="74A114E2"/>
+  <w:abstractNum w:abstractNumId="14" w15:restartNumberingAfterBreak="0">
+    <w:nsid w:val="71FA41A1"/>
     <w:multiLevelType w:val="hybridMultilevel"/>
-    <w:tmpl w:val="871A90A8"/>
-    <w:lvl w:ilvl="0" w:tplc="04090001">
+    <w:tmpl w:val="E4542B00"/>
+    <w:lvl w:ilvl="0" w:tplc="78FE23E6">
       <w:start w:val="1"/>
       <w:numFmt w:val="bullet"/>
-      <w:lvlText w:val=""/>
+      <w:lvlText w:val=""/>
       <w:lvlJc w:val="left"/>
       <w:pPr>
         <w:ind w:left="720" w:hanging="360"/>
@@ -14059,7 +15430,120 @@
       </w:rPr>
     </w:lvl>
   </w:abstractNum>
-  <w:abstractNum w:abstractNumId="11" w15:restartNumberingAfterBreak="0">
+  <w:abstractNum w:abstractNumId="15" w15:restartNumberingAfterBreak="0">
+    <w:nsid w:val="74A114E2"/>
+    <w:multiLevelType w:val="hybridMultilevel"/>
+    <w:tmpl w:val="871A90A8"/>
+    <w:lvl w:ilvl="0" w:tplc="04090001">
+      <w:start w:val="1"/>
+      <w:numFmt w:val="bullet"/>
+      <w:lvlText w:val=""/>
+      <w:lvlJc w:val="left"/>
+      <w:pPr>
+        <w:ind w:left="720" w:hanging="360"/>
+      </w:pPr>
+      <w:rPr>
+        <w:rFonts w:ascii="Symbol" w:hAnsi="Symbol" w:hint="default"/>
+      </w:rPr>
+    </w:lvl>
+    <w:lvl w:ilvl="1" w:tplc="04090003" w:tentative="1">
+      <w:start w:val="1"/>
+      <w:numFmt w:val="bullet"/>
+      <w:lvlText w:val="o"/>
+      <w:lvlJc w:val="left"/>
+      <w:pPr>
+        <w:ind w:left="1440" w:hanging="360"/>
+      </w:pPr>
+      <w:rPr>
+        <w:rFonts w:ascii="Courier New" w:hAnsi="Courier New" w:cs="Courier New" w:hint="default"/>
+      </w:rPr>
+    </w:lvl>
+    <w:lvl w:ilvl="2" w:tplc="04090005" w:tentative="1">
+      <w:start w:val="1"/>
+      <w:numFmt w:val="bullet"/>
+      <w:lvlText w:val=""/>
+      <w:lvlJc w:val="left"/>
+      <w:pPr>
+        <w:ind w:left="2160" w:hanging="360"/>
+      </w:pPr>
+      <w:rPr>
+        <w:rFonts w:ascii="Wingdings" w:hAnsi="Wingdings" w:hint="default"/>
+      </w:rPr>
+    </w:lvl>
+    <w:lvl w:ilvl="3" w:tplc="04090001" w:tentative="1">
+      <w:start w:val="1"/>
+      <w:numFmt w:val="bullet"/>
+      <w:lvlText w:val=""/>
+      <w:lvlJc w:val="left"/>
+      <w:pPr>
+        <w:ind w:left="2880" w:hanging="360"/>
+      </w:pPr>
+      <w:rPr>
+        <w:rFonts w:ascii="Symbol" w:hAnsi="Symbol" w:hint="default"/>
+      </w:rPr>
+    </w:lvl>
+    <w:lvl w:ilvl="4" w:tplc="04090003" w:tentative="1">
+      <w:start w:val="1"/>
+      <w:numFmt w:val="bullet"/>
+      <w:lvlText w:val="o"/>
+      <w:lvlJc w:val="left"/>
+      <w:pPr>
+        <w:ind w:left="3600" w:hanging="360"/>
+      </w:pPr>
+      <w:rPr>
+        <w:rFonts w:ascii="Courier New" w:hAnsi="Courier New" w:cs="Courier New" w:hint="default"/>
+      </w:rPr>
+    </w:lvl>
+    <w:lvl w:ilvl="5" w:tplc="04090005" w:tentative="1">
+      <w:start w:val="1"/>
+      <w:numFmt w:val="bullet"/>
+      <w:lvlText w:val=""/>
+      <w:lvlJc w:val="left"/>
+      <w:pPr>
+        <w:ind w:left="4320" w:hanging="360"/>
+      </w:pPr>
+      <w:rPr>
+        <w:rFonts w:ascii="Wingdings" w:hAnsi="Wingdings" w:hint="default"/>
+      </w:rPr>
+    </w:lvl>
+    <w:lvl w:ilvl="6" w:tplc="04090001" w:tentative="1">
+      <w:start w:val="1"/>
+      <w:numFmt w:val="bullet"/>
+      <w:lvlText w:val=""/>
+      <w:lvlJc w:val="left"/>
+      <w:pPr>
+        <w:ind w:left="5040" w:hanging="360"/>
+      </w:pPr>
+      <w:rPr>
+        <w:rFonts w:ascii="Symbol" w:hAnsi="Symbol" w:hint="default"/>
+      </w:rPr>
+    </w:lvl>
+    <w:lvl w:ilvl="7" w:tplc="04090003" w:tentative="1">
+      <w:start w:val="1"/>
+      <w:numFmt w:val="bullet"/>
+      <w:lvlText w:val="o"/>
+      <w:lvlJc w:val="left"/>
+      <w:pPr>
+        <w:ind w:left="5760" w:hanging="360"/>
+      </w:pPr>
+      <w:rPr>
+        <w:rFonts w:ascii="Courier New" w:hAnsi="Courier New" w:cs="Courier New" w:hint="default"/>
+      </w:rPr>
+    </w:lvl>
+    <w:lvl w:ilvl="8" w:tplc="04090005" w:tentative="1">
+      <w:start w:val="1"/>
+      <w:numFmt w:val="bullet"/>
+      <w:lvlText w:val=""/>
+      <w:lvlJc w:val="left"/>
+      <w:pPr>
+        <w:ind w:left="6480" w:hanging="360"/>
+      </w:pPr>
+      <w:rPr>
+        <w:rFonts w:ascii="Wingdings" w:hAnsi="Wingdings" w:hint="default"/>
+      </w:rPr>
+    </w:lvl>
+  </w:abstractNum>
+  <w:abstractNum w:abstractNumId="16" w15:restartNumberingAfterBreak="0">
     <w:nsid w:val="7F813C9E"/>
     <w:multiLevelType w:val="multilevel"/>
     <w:tmpl w:val="04090029"/>
@@ -14164,40 +15648,55 @@
     </w:lvl>
   </w:abstractNum>
   <w:num w:numId="1" w16cid:durableId="31157595">
-    <w:abstractNumId w:val="11"/>
+    <w:abstractNumId w:val="16"/>
   </w:num>
   <w:num w:numId="2" w16cid:durableId="939415856">
-    <w:abstractNumId w:val="7"/>
+    <w:abstractNumId w:val="10"/>
   </w:num>
   <w:num w:numId="3" w16cid:durableId="723870016">
-    <w:abstractNumId w:val="2"/>
+    <w:abstractNumId w:val="4"/>
   </w:num>
   <w:num w:numId="4" w16cid:durableId="1279216499">
-    <w:abstractNumId w:val="4"/>
+    <w:abstractNumId w:val="7"/>
   </w:num>
   <w:num w:numId="5" w16cid:durableId="247617854">
     <w:abstractNumId w:val="0"/>
   </w:num>
   <w:num w:numId="6" w16cid:durableId="1520583072">
+    <w:abstractNumId w:val="9"/>
+  </w:num>
+  <w:num w:numId="7" w16cid:durableId="158426819">
     <w:abstractNumId w:val="6"/>
   </w:num>
-  <w:num w:numId="7" w16cid:durableId="158426819">
+  <w:num w:numId="8" w16cid:durableId="1583679934">
+    <w:abstractNumId w:val="15"/>
+  </w:num>
+  <w:num w:numId="9" w16cid:durableId="1924680088">
+    <w:abstractNumId w:val="2"/>
+  </w:num>
+  <w:num w:numId="10" w16cid:durableId="1817261064">
+    <w:abstractNumId w:val="11"/>
+  </w:num>
+  <w:num w:numId="11" w16cid:durableId="109009011">
+    <w:abstractNumId w:val="14"/>
+  </w:num>
+  <w:num w:numId="12" w16cid:durableId="770466025">
+    <w:abstractNumId w:val="8"/>
+  </w:num>
+  <w:num w:numId="13" w16cid:durableId="303701536">
+    <w:abstractNumId w:val="13"/>
+  </w:num>
+  <w:num w:numId="14" w16cid:durableId="1657025649">
+    <w:abstractNumId w:val="5"/>
+  </w:num>
+  <w:num w:numId="15" w16cid:durableId="1211381369">
+    <w:abstractNumId w:val="1"/>
+  </w:num>
+  <w:num w:numId="16" w16cid:durableId="1816755075">
     <w:abstractNumId w:val="3"/>
   </w:num>
-  <w:num w:numId="8" w16cid:durableId="1583679934">
-    <w:abstractNumId w:val="10"/>
-  </w:num>
-  <w:num w:numId="9" w16cid:durableId="1924680088">
-    <w:abstractNumId w:val="1"/>
-  </w:num>
-  <w:num w:numId="10" w16cid:durableId="1817261064">
-    <w:abstractNumId w:val="8"/>
-  </w:num>
-  <w:num w:numId="11" w16cid:durableId="109009011">
-    <w:abstractNumId w:val="9"/>
-  </w:num>
-  <w:num w:numId="12" w16cid:durableId="770466025">
-    <w:abstractNumId w:val="5"/>
+  <w:num w:numId="17" w16cid:durableId="1301303283">
+    <w:abstractNumId w:val="12"/>
   </w:num>
   <w:numIdMacAtCleanup w:val="11"/>
 </w:numbering>
@@ -16028,139 +17527,12 @@
 </file>
 
 <file path=customXml/item1.xml><?xml version="1.0" encoding="utf-8"?>
-<p:properties xmlns:p="http://schemas.microsoft.com/office/2006/metadata/properties" xmlns:xsi="http://www.w3.org/2001/XMLSchema-instance" xmlns:pc="http://schemas.microsoft.com/office/infopath/2007/PartnerControls">
-  <documentManagement>
-    <LocLastLocAttemptVersionTypeLookup xmlns="4873beb7-5857-4685-be1f-d57550cc96cc" xsi:nil="true"/>
-    <MarketSpecific xmlns="4873beb7-5857-4685-be1f-d57550cc96cc">false</MarketSpecific>
-    <ApprovalStatus xmlns="4873beb7-5857-4685-be1f-d57550cc96cc">InProgress</ApprovalStatus>
-    <LocComments xmlns="4873beb7-5857-4685-be1f-d57550cc96cc" xsi:nil="true"/>
-    <DirectSourceMarket xmlns="4873beb7-5857-4685-be1f-d57550cc96cc" xsi:nil="true"/>
-    <LocPublishedLinkedAssetsLookup xmlns="4873beb7-5857-4685-be1f-d57550cc96cc" xsi:nil="true"/>
-    <ThumbnailAssetId xmlns="4873beb7-5857-4685-be1f-d57550cc96cc" xsi:nil="true"/>
-    <PrimaryImageGen xmlns="4873beb7-5857-4685-be1f-d57550cc96cc">true</PrimaryImageGen>
-    <LegacyData xmlns="4873beb7-5857-4685-be1f-d57550cc96cc" xsi:nil="true"/>
-    <LocNewPublishedVersionLookup xmlns="4873beb7-5857-4685-be1f-d57550cc96cc" xsi:nil="true"/>
-    <NumericId xmlns="4873beb7-5857-4685-be1f-d57550cc96cc">102787001</NumericId>
-    <TPFriendlyName xmlns="4873beb7-5857-4685-be1f-d57550cc96cc" xsi:nil="true"/>
-    <LocOverallPublishStatusLookup xmlns="4873beb7-5857-4685-be1f-d57550cc96cc" xsi:nil="true"/>
-    <LocRecommendedHandoff xmlns="4873beb7-5857-4685-be1f-d57550cc96cc" xsi:nil="true"/>
-    <BlockPublish xmlns="4873beb7-5857-4685-be1f-d57550cc96cc">false</BlockPublish>
-    <BusinessGroup xmlns="4873beb7-5857-4685-be1f-d57550cc96cc" xsi:nil="true"/>
-    <OpenTemplate xmlns="4873beb7-5857-4685-be1f-d57550cc96cc">true</OpenTemplate>
-    <SourceTitle xmlns="4873beb7-5857-4685-be1f-d57550cc96cc" xsi:nil="true"/>
-    <LocOverallLocStatusLookup xmlns="4873beb7-5857-4685-be1f-d57550cc96cc" xsi:nil="true"/>
-    <APEditor xmlns="4873beb7-5857-4685-be1f-d57550cc96cc">
-      <UserInfo>
-        <DisplayName/>
-        <AccountId xsi:nil="true"/>
-        <AccountType/>
-      </UserInfo>
-    </APEditor>
-    <UALocComments xmlns="4873beb7-5857-4685-be1f-d57550cc96cc" xsi:nil="true"/>
-    <IntlLangReviewDate xmlns="4873beb7-5857-4685-be1f-d57550cc96cc" xsi:nil="true"/>
-    <PublishStatusLookup xmlns="4873beb7-5857-4685-be1f-d57550cc96cc">
-      <Value>1343188</Value>
-    </PublishStatusLookup>
-    <ParentAssetId xmlns="4873beb7-5857-4685-be1f-d57550cc96cc" xsi:nil="true"/>
-    <FeatureTagsTaxHTField0 xmlns="4873beb7-5857-4685-be1f-d57550cc96cc">
-      <Terms xmlns="http://schemas.microsoft.com/office/infopath/2007/PartnerControls"/>
-    </FeatureTagsTaxHTField0>
-    <MachineTranslated xmlns="4873beb7-5857-4685-be1f-d57550cc96cc">false</MachineTranslated>
-    <Providers xmlns="4873beb7-5857-4685-be1f-d57550cc96cc" xsi:nil="true"/>
-    <OriginalSourceMarket xmlns="4873beb7-5857-4685-be1f-d57550cc96cc" xsi:nil="true"/>
-    <APDescription xmlns="4873beb7-5857-4685-be1f-d57550cc96cc" xsi:nil="true"/>
-    <ContentItem xmlns="4873beb7-5857-4685-be1f-d57550cc96cc" xsi:nil="true"/>
-    <ClipArtFilename xmlns="4873beb7-5857-4685-be1f-d57550cc96cc" xsi:nil="true"/>
-    <TPInstallLocation xmlns="4873beb7-5857-4685-be1f-d57550cc96cc" xsi:nil="true"/>
-    <TimesCloned xmlns="4873beb7-5857-4685-be1f-d57550cc96cc" xsi:nil="true"/>
-    <PublishTargets xmlns="4873beb7-5857-4685-be1f-d57550cc96cc">OfficeOnlineVNext</PublishTargets>
-    <AcquiredFrom xmlns="4873beb7-5857-4685-be1f-d57550cc96cc">Internal MS</AcquiredFrom>
-    <AssetStart xmlns="4873beb7-5857-4685-be1f-d57550cc96cc">2011-11-23T17:29:00+00:00</AssetStart>
-    <FriendlyTitle xmlns="4873beb7-5857-4685-be1f-d57550cc96cc" xsi:nil="true"/>
-    <Provider xmlns="4873beb7-5857-4685-be1f-d57550cc96cc" xsi:nil="true"/>
-    <LastHandOff xmlns="4873beb7-5857-4685-be1f-d57550cc96cc" xsi:nil="true"/>
-    <TPClientViewer xmlns="4873beb7-5857-4685-be1f-d57550cc96cc" xsi:nil="true"/>
-    <TemplateStatus xmlns="4873beb7-5857-4685-be1f-d57550cc96cc">Complete</TemplateStatus>
-    <Downloads xmlns="4873beb7-5857-4685-be1f-d57550cc96cc">0</Downloads>
-    <OOCacheId xmlns="4873beb7-5857-4685-be1f-d57550cc96cc" xsi:nil="true"/>
-    <IsDeleted xmlns="4873beb7-5857-4685-be1f-d57550cc96cc">false</IsDeleted>
-    <LocPublishedDependentAssetsLookup xmlns="4873beb7-5857-4685-be1f-d57550cc96cc" xsi:nil="true"/>
-    <AssetExpire xmlns="4873beb7-5857-4685-be1f-d57550cc96cc">2029-05-12T07:00:00+00:00</AssetExpire>
-    <CSXSubmissionMarket xmlns="4873beb7-5857-4685-be1f-d57550cc96cc" xsi:nil="true"/>
-    <DSATActionTaken xmlns="4873beb7-5857-4685-be1f-d57550cc96cc" xsi:nil="true"/>
-    <SubmitterId xmlns="4873beb7-5857-4685-be1f-d57550cc96cc" xsi:nil="true"/>
-    <EditorialTags xmlns="4873beb7-5857-4685-be1f-d57550cc96cc" xsi:nil="true"/>
-    <TPExecutable xmlns="4873beb7-5857-4685-be1f-d57550cc96cc" xsi:nil="true"/>
-    <CSXSubmissionDate xmlns="4873beb7-5857-4685-be1f-d57550cc96cc" xsi:nil="true"/>
-    <CSXUpdate xmlns="4873beb7-5857-4685-be1f-d57550cc96cc">false</CSXUpdate>
-    <AssetType xmlns="4873beb7-5857-4685-be1f-d57550cc96cc">TP</AssetType>
-    <ApprovalLog xmlns="4873beb7-5857-4685-be1f-d57550cc96cc" xsi:nil="true"/>
-    <BugNumber xmlns="4873beb7-5857-4685-be1f-d57550cc96cc" xsi:nil="true"/>
-    <OriginAsset xmlns="4873beb7-5857-4685-be1f-d57550cc96cc" xsi:nil="true"/>
-    <TPComponent xmlns="4873beb7-5857-4685-be1f-d57550cc96cc" xsi:nil="true"/>
-    <Milestone xmlns="4873beb7-5857-4685-be1f-d57550cc96cc" xsi:nil="true"/>
-    <RecommendationsModifier xmlns="4873beb7-5857-4685-be1f-d57550cc96cc" xsi:nil="true"/>
-    <AssetId xmlns="4873beb7-5857-4685-be1f-d57550cc96cc">TP102787001</AssetId>
-    <PolicheckWords xmlns="4873beb7-5857-4685-be1f-d57550cc96cc" xsi:nil="true"/>
-    <TPLaunchHelpLink xmlns="4873beb7-5857-4685-be1f-d57550cc96cc" xsi:nil="true"/>
-    <IntlLocPriority xmlns="4873beb7-5857-4685-be1f-d57550cc96cc" xsi:nil="true"/>
-    <TPApplication xmlns="4873beb7-5857-4685-be1f-d57550cc96cc" xsi:nil="true"/>
-    <IntlLangReviewer xmlns="4873beb7-5857-4685-be1f-d57550cc96cc" xsi:nil="true"/>
-    <HandoffToMSDN xmlns="4873beb7-5857-4685-be1f-d57550cc96cc" xsi:nil="true"/>
-    <PlannedPubDate xmlns="4873beb7-5857-4685-be1f-d57550cc96cc" xsi:nil="true"/>
-    <CrawlForDependencies xmlns="4873beb7-5857-4685-be1f-d57550cc96cc">false</CrawlForDependencies>
-    <LocLastLocAttemptVersionLookup xmlns="4873beb7-5857-4685-be1f-d57550cc96cc">693888</LocLastLocAttemptVersionLookup>
-    <LocProcessedForHandoffsLookup xmlns="4873beb7-5857-4685-be1f-d57550cc96cc" xsi:nil="true"/>
-    <TrustLevel xmlns="4873beb7-5857-4685-be1f-d57550cc96cc">1 Microsoft Managed Content</TrustLevel>
-    <CampaignTagsTaxHTField0 xmlns="4873beb7-5857-4685-be1f-d57550cc96cc">
-      <Terms xmlns="http://schemas.microsoft.com/office/infopath/2007/PartnerControls"/>
-    </CampaignTagsTaxHTField0>
-    <TPNamespace xmlns="4873beb7-5857-4685-be1f-d57550cc96cc" xsi:nil="true"/>
-    <LocOverallPreviewStatusLookup xmlns="4873beb7-5857-4685-be1f-d57550cc96cc" xsi:nil="true"/>
-    <TaxCatchAll xmlns="4873beb7-5857-4685-be1f-d57550cc96cc"/>
-    <IsSearchable xmlns="4873beb7-5857-4685-be1f-d57550cc96cc">false</IsSearchable>
-    <TemplateTemplateType xmlns="4873beb7-5857-4685-be1f-d57550cc96cc">Word Document Template</TemplateTemplateType>
-    <Markets xmlns="4873beb7-5857-4685-be1f-d57550cc96cc"/>
-    <IntlLangReview xmlns="4873beb7-5857-4685-be1f-d57550cc96cc" xsi:nil="true"/>
-    <UAProjectedTotalWords xmlns="4873beb7-5857-4685-be1f-d57550cc96cc" xsi:nil="true"/>
-    <OutputCachingOn xmlns="4873beb7-5857-4685-be1f-d57550cc96cc">false</OutputCachingOn>
-    <AverageRating xmlns="4873beb7-5857-4685-be1f-d57550cc96cc" xsi:nil="true"/>
-    <LocMarketGroupTiers2 xmlns="4873beb7-5857-4685-be1f-d57550cc96cc" xsi:nil="true"/>
-    <APAuthor xmlns="4873beb7-5857-4685-be1f-d57550cc96cc">
-      <UserInfo>
-        <DisplayName>REDMOND\v-namall</DisplayName>
-        <AccountId>978</AccountId>
-        <AccountType/>
-      </UserInfo>
-    </APAuthor>
-    <TPCommandLine xmlns="4873beb7-5857-4685-be1f-d57550cc96cc" xsi:nil="true"/>
-    <LocManualTestRequired xmlns="4873beb7-5857-4685-be1f-d57550cc96cc">false</LocManualTestRequired>
-    <TPAppVersion xmlns="4873beb7-5857-4685-be1f-d57550cc96cc" xsi:nil="true"/>
-    <EditorialStatus xmlns="4873beb7-5857-4685-be1f-d57550cc96cc">Complete</EditorialStatus>
-    <LocProcessedForMarketsLookup xmlns="4873beb7-5857-4685-be1f-d57550cc96cc" xsi:nil="true"/>
-    <LastModifiedDateTime xmlns="4873beb7-5857-4685-be1f-d57550cc96cc" xsi:nil="true"/>
-    <TPLaunchHelpLinkType xmlns="4873beb7-5857-4685-be1f-d57550cc96cc">Template</TPLaunchHelpLinkType>
-    <ScenarioTagsTaxHTField0 xmlns="4873beb7-5857-4685-be1f-d57550cc96cc">
-      <Terms xmlns="http://schemas.microsoft.com/office/infopath/2007/PartnerControls"/>
-    </ScenarioTagsTaxHTField0>
-    <OriginalRelease xmlns="4873beb7-5857-4685-be1f-d57550cc96cc">14</OriginalRelease>
-    <LocalizationTagsTaxHTField0 xmlns="4873beb7-5857-4685-be1f-d57550cc96cc">
-      <Terms xmlns="http://schemas.microsoft.com/office/infopath/2007/PartnerControls"/>
-    </LocalizationTagsTaxHTField0>
-    <Manager xmlns="4873beb7-5857-4685-be1f-d57550cc96cc" xsi:nil="true"/>
-    <UALocRecommendation xmlns="4873beb7-5857-4685-be1f-d57550cc96cc">Localize</UALocRecommendation>
-    <LocOverallHandbackStatusLookup xmlns="4873beb7-5857-4685-be1f-d57550cc96cc" xsi:nil="true"/>
-    <ArtSampleDocs xmlns="4873beb7-5857-4685-be1f-d57550cc96cc" xsi:nil="true"/>
-    <UACurrentWords xmlns="4873beb7-5857-4685-be1f-d57550cc96cc" xsi:nil="true"/>
-    <ShowIn xmlns="4873beb7-5857-4685-be1f-d57550cc96cc">Show everywhere</ShowIn>
-    <CSXHash xmlns="4873beb7-5857-4685-be1f-d57550cc96cc" xsi:nil="true"/>
-    <VoteCount xmlns="4873beb7-5857-4685-be1f-d57550cc96cc" xsi:nil="true"/>
-    <InternalTagsTaxHTField0 xmlns="4873beb7-5857-4685-be1f-d57550cc96cc">
-      <Terms xmlns="http://schemas.microsoft.com/office/infopath/2007/PartnerControls"/>
-    </InternalTagsTaxHTField0>
-    <UANotes xmlns="4873beb7-5857-4685-be1f-d57550cc96cc" xsi:nil="true"/>
-  </documentManagement>
-</p:properties>
+<?mso-contentType ?>
+<FormTemplates xmlns="http://schemas.microsoft.com/sharepoint/v3/contenttype/forms">
+  <Display>DocumentLibraryForm</Display>
+  <Edit>AssetEditForm</Edit>
+  <New>DocumentLibraryForm</New>
+</FormTemplates>
 </file>
 
 <file path=customXml/item2.xml><?xml version="1.0" encoding="utf-8"?>
@@ -17204,12 +18576,139 @@
 </file>
 
 <file path=customXml/item3.xml><?xml version="1.0" encoding="utf-8"?>
-<?mso-contentType ?>
-<FormTemplates xmlns="http://schemas.microsoft.com/sharepoint/v3/contenttype/forms">
-  <Display>DocumentLibraryForm</Display>
-  <Edit>AssetEditForm</Edit>
-  <New>DocumentLibraryForm</New>
-</FormTemplates>
+<p:properties xmlns:p="http://schemas.microsoft.com/office/2006/metadata/properties" xmlns:xsi="http://www.w3.org/2001/XMLSchema-instance" xmlns:pc="http://schemas.microsoft.com/office/infopath/2007/PartnerControls">
+  <documentManagement>
+    <LocLastLocAttemptVersionTypeLookup xmlns="4873beb7-5857-4685-be1f-d57550cc96cc" xsi:nil="true"/>
+    <MarketSpecific xmlns="4873beb7-5857-4685-be1f-d57550cc96cc">false</MarketSpecific>
+    <ApprovalStatus xmlns="4873beb7-5857-4685-be1f-d57550cc96cc">InProgress</ApprovalStatus>
+    <LocComments xmlns="4873beb7-5857-4685-be1f-d57550cc96cc" xsi:nil="true"/>
+    <DirectSourceMarket xmlns="4873beb7-5857-4685-be1f-d57550cc96cc" xsi:nil="true"/>
+    <LocPublishedLinkedAssetsLookup xmlns="4873beb7-5857-4685-be1f-d57550cc96cc" xsi:nil="true"/>
+    <ThumbnailAssetId xmlns="4873beb7-5857-4685-be1f-d57550cc96cc" xsi:nil="true"/>
+    <PrimaryImageGen xmlns="4873beb7-5857-4685-be1f-d57550cc96cc">true</PrimaryImageGen>
+    <LegacyData xmlns="4873beb7-5857-4685-be1f-d57550cc96cc" xsi:nil="true"/>
+    <LocNewPublishedVersionLookup xmlns="4873beb7-5857-4685-be1f-d57550cc96cc" xsi:nil="true"/>
+    <NumericId xmlns="4873beb7-5857-4685-be1f-d57550cc96cc">102787001</NumericId>
+    <TPFriendlyName xmlns="4873beb7-5857-4685-be1f-d57550cc96cc" xsi:nil="true"/>
+    <LocOverallPublishStatusLookup xmlns="4873beb7-5857-4685-be1f-d57550cc96cc" xsi:nil="true"/>
+    <LocRecommendedHandoff xmlns="4873beb7-5857-4685-be1f-d57550cc96cc" xsi:nil="true"/>
+    <BlockPublish xmlns="4873beb7-5857-4685-be1f-d57550cc96cc">false</BlockPublish>
+    <BusinessGroup xmlns="4873beb7-5857-4685-be1f-d57550cc96cc" xsi:nil="true"/>
+    <OpenTemplate xmlns="4873beb7-5857-4685-be1f-d57550cc96cc">true</OpenTemplate>
+    <SourceTitle xmlns="4873beb7-5857-4685-be1f-d57550cc96cc" xsi:nil="true"/>
+    <LocOverallLocStatusLookup xmlns="4873beb7-5857-4685-be1f-d57550cc96cc" xsi:nil="true"/>
+    <APEditor xmlns="4873beb7-5857-4685-be1f-d57550cc96cc">
+      <UserInfo>
+        <DisplayName/>
+        <AccountId xsi:nil="true"/>
+        <AccountType/>
+      </UserInfo>
+    </APEditor>
+    <UALocComments xmlns="4873beb7-5857-4685-be1f-d57550cc96cc" xsi:nil="true"/>
+    <IntlLangReviewDate xmlns="4873beb7-5857-4685-be1f-d57550cc96cc" xsi:nil="true"/>
+    <PublishStatusLookup xmlns="4873beb7-5857-4685-be1f-d57550cc96cc">
+      <Value>1343188</Value>
+    </PublishStatusLookup>
+    <ParentAssetId xmlns="4873beb7-5857-4685-be1f-d57550cc96cc" xsi:nil="true"/>
+    <FeatureTagsTaxHTField0 xmlns="4873beb7-5857-4685-be1f-d57550cc96cc">
+      <Terms xmlns="http://schemas.microsoft.com/office/infopath/2007/PartnerControls"/>
+    </FeatureTagsTaxHTField0>
+    <MachineTranslated xmlns="4873beb7-5857-4685-be1f-d57550cc96cc">false</MachineTranslated>
+    <Providers xmlns="4873beb7-5857-4685-be1f-d57550cc96cc" xsi:nil="true"/>
+    <OriginalSourceMarket xmlns="4873beb7-5857-4685-be1f-d57550cc96cc" xsi:nil="true"/>
+    <APDescription xmlns="4873beb7-5857-4685-be1f-d57550cc96cc" xsi:nil="true"/>
+    <ContentItem xmlns="4873beb7-5857-4685-be1f-d57550cc96cc" xsi:nil="true"/>
+    <ClipArtFilename xmlns="4873beb7-5857-4685-be1f-d57550cc96cc" xsi:nil="true"/>
+    <TPInstallLocation xmlns="4873beb7-5857-4685-be1f-d57550cc96cc" xsi:nil="true"/>
+    <TimesCloned xmlns="4873beb7-5857-4685-be1f-d57550cc96cc" xsi:nil="true"/>
+    <PublishTargets xmlns="4873beb7-5857-4685-be1f-d57550cc96cc">OfficeOnlineVNext</PublishTargets>
+    <AcquiredFrom xmlns="4873beb7-5857-4685-be1f-d57550cc96cc">Internal MS</AcquiredFrom>
+    <AssetStart xmlns="4873beb7-5857-4685-be1f-d57550cc96cc">2011-11-23T17:29:00+00:00</AssetStart>
+    <FriendlyTitle xmlns="4873beb7-5857-4685-be1f-d57550cc96cc" xsi:nil="true"/>
+    <Provider xmlns="4873beb7-5857-4685-be1f-d57550cc96cc" xsi:nil="true"/>
+    <LastHandOff xmlns="4873beb7-5857-4685-be1f-d57550cc96cc" xsi:nil="true"/>
+    <TPClientViewer xmlns="4873beb7-5857-4685-be1f-d57550cc96cc" xsi:nil="true"/>
+    <TemplateStatus xmlns="4873beb7-5857-4685-be1f-d57550cc96cc">Complete</TemplateStatus>
+    <Downloads xmlns="4873beb7-5857-4685-be1f-d57550cc96cc">0</Downloads>
+    <OOCacheId xmlns="4873beb7-5857-4685-be1f-d57550cc96cc" xsi:nil="true"/>
+    <IsDeleted xmlns="4873beb7-5857-4685-be1f-d57550cc96cc">false</IsDeleted>
+    <LocPublishedDependentAssetsLookup xmlns="4873beb7-5857-4685-be1f-d57550cc96cc" xsi:nil="true"/>
+    <AssetExpire xmlns="4873beb7-5857-4685-be1f-d57550cc96cc">2029-05-12T07:00:00+00:00</AssetExpire>
+    <CSXSubmissionMarket xmlns="4873beb7-5857-4685-be1f-d57550cc96cc" xsi:nil="true"/>
+    <DSATActionTaken xmlns="4873beb7-5857-4685-be1f-d57550cc96cc" xsi:nil="true"/>
+    <SubmitterId xmlns="4873beb7-5857-4685-be1f-d57550cc96cc" xsi:nil="true"/>
+    <EditorialTags xmlns="4873beb7-5857-4685-be1f-d57550cc96cc" xsi:nil="true"/>
+    <TPExecutable xmlns="4873beb7-5857-4685-be1f-d57550cc96cc" xsi:nil="true"/>
+    <CSXSubmissionDate xmlns="4873beb7-5857-4685-be1f-d57550cc96cc" xsi:nil="true"/>
+    <CSXUpdate xmlns="4873beb7-5857-4685-be1f-d57550cc96cc">false</CSXUpdate>
+    <AssetType xmlns="4873beb7-5857-4685-be1f-d57550cc96cc">TP</AssetType>
+    <ApprovalLog xmlns="4873beb7-5857-4685-be1f-d57550cc96cc" xsi:nil="true"/>
+    <BugNumber xmlns="4873beb7-5857-4685-be1f-d57550cc96cc" xsi:nil="true"/>
+    <OriginAsset xmlns="4873beb7-5857-4685-be1f-d57550cc96cc" xsi:nil="true"/>
+    <TPComponent xmlns="4873beb7-5857-4685-be1f-d57550cc96cc" xsi:nil="true"/>
+    <Milestone xmlns="4873beb7-5857-4685-be1f-d57550cc96cc" xsi:nil="true"/>
+    <RecommendationsModifier xmlns="4873beb7-5857-4685-be1f-d57550cc96cc" xsi:nil="true"/>
+    <AssetId xmlns="4873beb7-5857-4685-be1f-d57550cc96cc">TP102787001</AssetId>
+    <PolicheckWords xmlns="4873beb7-5857-4685-be1f-d57550cc96cc" xsi:nil="true"/>
+    <TPLaunchHelpLink xmlns="4873beb7-5857-4685-be1f-d57550cc96cc" xsi:nil="true"/>
+    <IntlLocPriority xmlns="4873beb7-5857-4685-be1f-d57550cc96cc" xsi:nil="true"/>
+    <TPApplication xmlns="4873beb7-5857-4685-be1f-d57550cc96cc" xsi:nil="true"/>
+    <IntlLangReviewer xmlns="4873beb7-5857-4685-be1f-d57550cc96cc" xsi:nil="true"/>
+    <HandoffToMSDN xmlns="4873beb7-5857-4685-be1f-d57550cc96cc" xsi:nil="true"/>
+    <PlannedPubDate xmlns="4873beb7-5857-4685-be1f-d57550cc96cc" xsi:nil="true"/>
+    <CrawlForDependencies xmlns="4873beb7-5857-4685-be1f-d57550cc96cc">false</CrawlForDependencies>
+    <LocLastLocAttemptVersionLookup xmlns="4873beb7-5857-4685-be1f-d57550cc96cc">693888</LocLastLocAttemptVersionLookup>
+    <LocProcessedForHandoffsLookup xmlns="4873beb7-5857-4685-be1f-d57550cc96cc" xsi:nil="true"/>
+    <TrustLevel xmlns="4873beb7-5857-4685-be1f-d57550cc96cc">1 Microsoft Managed Content</TrustLevel>
+    <CampaignTagsTaxHTField0 xmlns="4873beb7-5857-4685-be1f-d57550cc96cc">
+      <Terms xmlns="http://schemas.microsoft.com/office/infopath/2007/PartnerControls"/>
+    </CampaignTagsTaxHTField0>
+    <TPNamespace xmlns="4873beb7-5857-4685-be1f-d57550cc96cc" xsi:nil="true"/>
+    <LocOverallPreviewStatusLookup xmlns="4873beb7-5857-4685-be1f-d57550cc96cc" xsi:nil="true"/>
+    <TaxCatchAll xmlns="4873beb7-5857-4685-be1f-d57550cc96cc"/>
+    <IsSearchable xmlns="4873beb7-5857-4685-be1f-d57550cc96cc">false</IsSearchable>
+    <TemplateTemplateType xmlns="4873beb7-5857-4685-be1f-d57550cc96cc">Word Document Template</TemplateTemplateType>
+    <Markets xmlns="4873beb7-5857-4685-be1f-d57550cc96cc"/>
+    <IntlLangReview xmlns="4873beb7-5857-4685-be1f-d57550cc96cc" xsi:nil="true"/>
+    <UAProjectedTotalWords xmlns="4873beb7-5857-4685-be1f-d57550cc96cc" xsi:nil="true"/>
+    <OutputCachingOn xmlns="4873beb7-5857-4685-be1f-d57550cc96cc">false</OutputCachingOn>
+    <AverageRating xmlns="4873beb7-5857-4685-be1f-d57550cc96cc" xsi:nil="true"/>
+    <LocMarketGroupTiers2 xmlns="4873beb7-5857-4685-be1f-d57550cc96cc" xsi:nil="true"/>
+    <APAuthor xmlns="4873beb7-5857-4685-be1f-d57550cc96cc">
+      <UserInfo>
+        <DisplayName>REDMOND\v-namall</DisplayName>
+        <AccountId>978</AccountId>
+        <AccountType/>
+      </UserInfo>
+    </APAuthor>
+    <TPCommandLine xmlns="4873beb7-5857-4685-be1f-d57550cc96cc" xsi:nil="true"/>
+    <LocManualTestRequired xmlns="4873beb7-5857-4685-be1f-d57550cc96cc">false</LocManualTestRequired>
+    <TPAppVersion xmlns="4873beb7-5857-4685-be1f-d57550cc96cc" xsi:nil="true"/>
+    <EditorialStatus xmlns="4873beb7-5857-4685-be1f-d57550cc96cc">Complete</EditorialStatus>
+    <LocProcessedForMarketsLookup xmlns="4873beb7-5857-4685-be1f-d57550cc96cc" xsi:nil="true"/>
+    <LastModifiedDateTime xmlns="4873beb7-5857-4685-be1f-d57550cc96cc" xsi:nil="true"/>
+    <TPLaunchHelpLinkType xmlns="4873beb7-5857-4685-be1f-d57550cc96cc">Template</TPLaunchHelpLinkType>
+    <ScenarioTagsTaxHTField0 xmlns="4873beb7-5857-4685-be1f-d57550cc96cc">
+      <Terms xmlns="http://schemas.microsoft.com/office/infopath/2007/PartnerControls"/>
+    </ScenarioTagsTaxHTField0>
+    <OriginalRelease xmlns="4873beb7-5857-4685-be1f-d57550cc96cc">14</OriginalRelease>
+    <LocalizationTagsTaxHTField0 xmlns="4873beb7-5857-4685-be1f-d57550cc96cc">
+      <Terms xmlns="http://schemas.microsoft.com/office/infopath/2007/PartnerControls"/>
+    </LocalizationTagsTaxHTField0>
+    <Manager xmlns="4873beb7-5857-4685-be1f-d57550cc96cc" xsi:nil="true"/>
+    <UALocRecommendation xmlns="4873beb7-5857-4685-be1f-d57550cc96cc">Localize</UALocRecommendation>
+    <LocOverallHandbackStatusLookup xmlns="4873beb7-5857-4685-be1f-d57550cc96cc" xsi:nil="true"/>
+    <ArtSampleDocs xmlns="4873beb7-5857-4685-be1f-d57550cc96cc" xsi:nil="true"/>
+    <UACurrentWords xmlns="4873beb7-5857-4685-be1f-d57550cc96cc" xsi:nil="true"/>
+    <ShowIn xmlns="4873beb7-5857-4685-be1f-d57550cc96cc">Show everywhere</ShowIn>
+    <CSXHash xmlns="4873beb7-5857-4685-be1f-d57550cc96cc" xsi:nil="true"/>
+    <VoteCount xmlns="4873beb7-5857-4685-be1f-d57550cc96cc" xsi:nil="true"/>
+    <InternalTagsTaxHTField0 xmlns="4873beb7-5857-4685-be1f-d57550cc96cc">
+      <Terms xmlns="http://schemas.microsoft.com/office/infopath/2007/PartnerControls"/>
+    </InternalTagsTaxHTField0>
+    <UANotes xmlns="4873beb7-5857-4685-be1f-d57550cc96cc" xsi:nil="true"/>
+  </documentManagement>
+</p:properties>
 </file>
 
 <file path=customXml/item4.xml><?xml version="1.0" encoding="utf-8"?>
@@ -17217,11 +18716,9 @@
 </file>
 
 <file path=customXml/itemProps1.xml><?xml version="1.0" encoding="utf-8"?>
-<ds:datastoreItem xmlns:ds="http://schemas.openxmlformats.org/officeDocument/2006/customXml" ds:itemID="{7FBDB1CC-CEFB-4E46-8174-1F0AA0D30B24}">
+<ds:datastoreItem xmlns:ds="http://schemas.openxmlformats.org/officeDocument/2006/customXml" ds:itemID="{C01C3C56-10DB-49F7-B061-44D8728D078A}">
   <ds:schemaRefs>
-    <ds:schemaRef ds:uri="http://schemas.microsoft.com/office/2006/metadata/properties"/>
-    <ds:schemaRef ds:uri="http://schemas.microsoft.com/office/infopath/2007/PartnerControls"/>
-    <ds:schemaRef ds:uri="4873beb7-5857-4685-be1f-d57550cc96cc"/>
+    <ds:schemaRef ds:uri="http://schemas.microsoft.com/sharepoint/v3/contenttype/forms"/>
   </ds:schemaRefs>
 </ds:datastoreItem>
 </file>
@@ -17245,9 +18742,11 @@
 </file>
 
 <file path=customXml/itemProps3.xml><?xml version="1.0" encoding="utf-8"?>
-<ds:datastoreItem xmlns:ds="http://schemas.openxmlformats.org/officeDocument/2006/customXml" ds:itemID="{C01C3C56-10DB-49F7-B061-44D8728D078A}">
+<ds:datastoreItem xmlns:ds="http://schemas.openxmlformats.org/officeDocument/2006/customXml" ds:itemID="{7FBDB1CC-CEFB-4E46-8174-1F0AA0D30B24}">
   <ds:schemaRefs>
-    <ds:schemaRef ds:uri="http://schemas.microsoft.com/sharepoint/v3/contenttype/forms"/>
+    <ds:schemaRef ds:uri="http://schemas.microsoft.com/office/2006/metadata/properties"/>
+    <ds:schemaRef ds:uri="http://schemas.microsoft.com/office/infopath/2007/PartnerControls"/>
+    <ds:schemaRef ds:uri="4873beb7-5857-4685-be1f-d57550cc96cc"/>
   </ds:schemaRefs>
 </ds:datastoreItem>
 </file>

</xml_diff>